<commit_message>
Updates in Door and guion
</commit_message>
<xml_diff>
--- a/Assets/Resources/NFB4/Guion Texto.docx
+++ b/Assets/Resources/NFB4/Guion Texto.docx
@@ -1,6 +1,6 @@
 
 <file path=word/document.xml><?xml version="1.0" encoding="utf-8"?>
-<w:document xmlns:wpc="http://schemas.microsoft.com/office/word/2010/wordprocessingCanvas" xmlns:cx="http://schemas.microsoft.com/office/drawing/2014/chartex" xmlns:mc="http://schemas.openxmlformats.org/markup-compatibility/2006" xmlns:o="urn:schemas-microsoft-com:office:office" xmlns:r="http://schemas.openxmlformats.org/officeDocument/2006/relationships" xmlns:m="http://schemas.openxmlformats.org/officeDocument/2006/math" xmlns:v="urn:schemas-microsoft-com:vml" xmlns:wp14="http://schemas.microsoft.com/office/word/2010/wordprocessingDrawing" xmlns:wp="http://schemas.openxmlformats.org/drawingml/2006/wordprocessingDrawing" xmlns:w10="urn:schemas-microsoft-com:office:word" xmlns:w="http://schemas.openxmlformats.org/wordprocessingml/2006/main" xmlns:w14="http://schemas.microsoft.com/office/word/2010/wordml" xmlns:w15="http://schemas.microsoft.com/office/word/2012/wordml" xmlns:w16se="http://schemas.microsoft.com/office/word/2015/wordml/symex" xmlns:wpg="http://schemas.microsoft.com/office/word/2010/wordprocessingGroup" xmlns:wpi="http://schemas.microsoft.com/office/word/2010/wordprocessingInk" xmlns:wne="http://schemas.microsoft.com/office/word/2006/wordml" xmlns:wps="http://schemas.microsoft.com/office/word/2010/wordprocessingShape" mc:Ignorable="w14 w15 w16se wp14">
+<w:document xmlns:wpc="http://schemas.microsoft.com/office/word/2010/wordprocessingCanvas" xmlns:cx="http://schemas.microsoft.com/office/drawing/2014/chartex" xmlns:cx1="http://schemas.microsoft.com/office/drawing/2015/9/8/chartex" xmlns:cx2="http://schemas.microsoft.com/office/drawing/2015/10/21/chartex" xmlns:cx3="http://schemas.microsoft.com/office/drawing/2016/5/9/chartex" xmlns:cx4="http://schemas.microsoft.com/office/drawing/2016/5/10/chartex" xmlns:cx5="http://schemas.microsoft.com/office/drawing/2016/5/11/chartex" xmlns:cx6="http://schemas.microsoft.com/office/drawing/2016/5/12/chartex" xmlns:cx7="http://schemas.microsoft.com/office/drawing/2016/5/13/chartex" xmlns:cx8="http://schemas.microsoft.com/office/drawing/2016/5/14/chartex" xmlns:mc="http://schemas.openxmlformats.org/markup-compatibility/2006" xmlns:aink="http://schemas.microsoft.com/office/drawing/2016/ink" xmlns:am3d="http://schemas.microsoft.com/office/drawing/2017/model3d" xmlns:o="urn:schemas-microsoft-com:office:office" xmlns:r="http://schemas.openxmlformats.org/officeDocument/2006/relationships" xmlns:m="http://schemas.openxmlformats.org/officeDocument/2006/math" xmlns:v="urn:schemas-microsoft-com:vml" xmlns:wp14="http://schemas.microsoft.com/office/word/2010/wordprocessingDrawing" xmlns:wp="http://schemas.openxmlformats.org/drawingml/2006/wordprocessingDrawing" xmlns:w10="urn:schemas-microsoft-com:office:word" xmlns:w="http://schemas.openxmlformats.org/wordprocessingml/2006/main" xmlns:w14="http://schemas.microsoft.com/office/word/2010/wordml" xmlns:w15="http://schemas.microsoft.com/office/word/2012/wordml" xmlns:w16cid="http://schemas.microsoft.com/office/word/2016/wordml/cid" xmlns:w16se="http://schemas.microsoft.com/office/word/2015/wordml/symex" xmlns:wpg="http://schemas.microsoft.com/office/word/2010/wordprocessingGroup" xmlns:wpi="http://schemas.microsoft.com/office/word/2010/wordprocessingInk" xmlns:wne="http://schemas.microsoft.com/office/word/2006/wordml" xmlns:wps="http://schemas.microsoft.com/office/word/2010/wordprocessingShape" mc:Ignorable="w14 w15 w16se w16cid wp14">
   <w:body>
     <w:p>
       <w:pPr>
@@ -107,31 +107,6 @@
     </w:p>
     <w:p>
       <w:pPr>
-        <w:rPr>
-          <w:lang w:val="es-ES"/>
-        </w:rPr>
-      </w:pPr>
-      <w:r>
-        <w:rPr>
-          <w:lang w:val="es-ES"/>
-        </w:rPr>
-        <w:t>Se</w:t>
-      </w:r>
-      <w:r>
-        <w:rPr>
-          <w:lang w:val="es-ES"/>
-        </w:rPr>
-        <w:t xml:space="preserve"> muestra un Presiona M para abrir el mapa</w:t>
-      </w:r>
-      <w:r>
-        <w:rPr>
-          <w:lang w:val="es-ES"/>
-        </w:rPr>
-        <w:t xml:space="preserve"> se lee el siguiente texto</w:t>
-      </w:r>
-    </w:p>
-    <w:p>
-      <w:pPr>
         <w:pStyle w:val="Prrafodelista"/>
         <w:numPr>
           <w:ilvl w:val="0"/>
@@ -148,62 +123,34 @@
           <w:i/>
           <w:lang w:val="es-ES"/>
         </w:rPr>
-        <w:t>(Pirata</w:t>
-      </w:r>
-      <w:r>
-        <w:rPr>
-          <w:i/>
-          <w:lang w:val="es-ES"/>
-        </w:rPr>
-        <w:t xml:space="preserve">): ¡Vaya! El mapa me </w:t>
-      </w:r>
-      <w:r>
-        <w:rPr>
-          <w:i/>
-          <w:lang w:val="es-ES"/>
-        </w:rPr>
-        <w:t xml:space="preserve">ha da cuatro </w:t>
-      </w:r>
-      <w:r>
-        <w:rPr>
-          <w:i/>
-          <w:lang w:val="es-ES"/>
-        </w:rPr>
-        <w:t>coordenadas, probare con la primera.</w:t>
-      </w:r>
-      <w:r>
-        <w:rPr>
-          <w:i/>
-          <w:lang w:val="es-ES"/>
-        </w:rPr>
-        <w:br/>
-        <w:t>1/8 en horizontal</w:t>
-      </w:r>
-      <w:r>
-        <w:rPr>
-          <w:i/>
-          <w:lang w:val="es-ES"/>
-        </w:rPr>
-        <w:t>, ¡Ya se! Eso quiere decir que debo colocar 8 líneas de izquierda a derecha y escoger la primera.</w:t>
-      </w:r>
-    </w:p>
-    <w:p>
-      <w:pPr>
-        <w:rPr>
-          <w:lang w:val="es-ES"/>
-        </w:rPr>
-      </w:pPr>
-      <w:r>
-        <w:rPr>
-          <w:lang w:val="es-ES"/>
-        </w:rPr>
-        <w:t>Aparece un circulo blanco que parp</w:t>
-      </w:r>
-      <w:r>
-        <w:rPr>
-          <w:lang w:val="es-ES"/>
-        </w:rPr>
-        <w:t>adea en el + de las coordenadas horizontales</w:t>
+        <w:t>(Pirata): Al parecer debo encontrar las 4 gemas para abrir la puerta del tesoro.</w:t>
+      </w:r>
+      <w:bookmarkStart w:id="0" w:name="_GoBack"/>
+      <w:bookmarkEnd w:id="0"/>
+    </w:p>
+    <w:p>
+      <w:pPr>
+        <w:rPr>
+          <w:lang w:val="es-ES"/>
+        </w:rPr>
+      </w:pPr>
+      <w:r>
+        <w:rPr>
+          <w:lang w:val="es-ES"/>
+        </w:rPr>
+        <w:t>Se</w:t>
+      </w:r>
+      <w:r>
+        <w:rPr>
+          <w:lang w:val="es-ES"/>
+        </w:rPr>
+        <w:t xml:space="preserve"> muestra un Presiona M para abrir el mapa</w:t>
+      </w:r>
+      <w:r>
+        <w:rPr>
+          <w:lang w:val="es-ES"/>
+        </w:rPr>
+        <w:t xml:space="preserve"> se lee el siguiente texto</w:t>
       </w:r>
     </w:p>
     <w:p>
@@ -224,7 +171,43 @@
           <w:i/>
           <w:lang w:val="es-ES"/>
         </w:rPr>
-        <w:t xml:space="preserve">(Pirata): Ahora 3/10 en vertical, deben estar 10 líneas de arriba hacia abajo y yo escogeré la numero 3.  </w:t>
+        <w:t>(Pirata</w:t>
+      </w:r>
+      <w:r>
+        <w:rPr>
+          <w:i/>
+          <w:lang w:val="es-ES"/>
+        </w:rPr>
+        <w:t xml:space="preserve">): ¡Vaya! El mapa me </w:t>
+      </w:r>
+      <w:r>
+        <w:rPr>
+          <w:i/>
+          <w:lang w:val="es-ES"/>
+        </w:rPr>
+        <w:t xml:space="preserve">ha da cuatro </w:t>
+      </w:r>
+      <w:r>
+        <w:rPr>
+          <w:i/>
+          <w:lang w:val="es-ES"/>
+        </w:rPr>
+        <w:t>coordenadas, probare con la primera.</w:t>
+      </w:r>
+      <w:r>
+        <w:rPr>
+          <w:i/>
+          <w:lang w:val="es-ES"/>
+        </w:rPr>
+        <w:br/>
+        <w:t>1/8 en horizontal</w:t>
+      </w:r>
+      <w:r>
+        <w:rPr>
+          <w:i/>
+          <w:lang w:val="es-ES"/>
+        </w:rPr>
+        <w:t>, ¡Ya se! Eso quiere decir que debo colocar 8 líneas de izquierda a derecha y escoger la primera.</w:t>
       </w:r>
     </w:p>
     <w:p>
@@ -264,40 +247,26 @@
           <w:i/>
           <w:lang w:val="es-ES"/>
         </w:rPr>
-        <w:t xml:space="preserve">(Pirata): </w:t>
-      </w:r>
-      <w:r>
-        <w:rPr>
-          <w:i/>
-          <w:lang w:val="es-ES"/>
-        </w:rPr>
-        <w:t xml:space="preserve">Ahora que sé </w:t>
-      </w:r>
-      <w:r>
-        <w:rPr>
-          <w:i/>
-          <w:lang w:val="es-ES"/>
-        </w:rPr>
-        <w:t>que significa cada una debo dar click en la cruz donde se intersecta 1/8 y 3/10.</w:t>
-      </w:r>
-    </w:p>
-    <w:p>
-      <w:pPr>
-        <w:rPr>
-          <w:lang w:val="es-ES"/>
-        </w:rPr>
-      </w:pPr>
-      <w:r>
-        <w:rPr>
-          <w:lang w:val="es-ES"/>
-        </w:rPr>
-        <w:t>Aparece un circulo blanco que parpadea en la ubicación de las coordenadas</w:t>
-      </w:r>
-      <w:r>
-        <w:rPr>
-          <w:lang w:val="es-ES"/>
-        </w:rPr>
-        <w:t>.</w:t>
+        <w:t xml:space="preserve">(Pirata): Ahora 3/10 en vertical, deben estar 10 líneas de arriba hacia abajo y yo escogeré la numero 3.  </w:t>
+      </w:r>
+    </w:p>
+    <w:p>
+      <w:pPr>
+        <w:rPr>
+          <w:lang w:val="es-ES"/>
+        </w:rPr>
+      </w:pPr>
+      <w:r>
+        <w:rPr>
+          <w:lang w:val="es-ES"/>
+        </w:rPr>
+        <w:t>Aparece un circulo blanco que parp</w:t>
+      </w:r>
+      <w:r>
+        <w:rPr>
+          <w:lang w:val="es-ES"/>
+        </w:rPr>
+        <w:t>adea en el + de las coordenadas horizontales</w:t>
       </w:r>
     </w:p>
     <w:p>
@@ -318,55 +287,40 @@
           <w:i/>
           <w:lang w:val="es-ES"/>
         </w:rPr>
-        <w:t>(Pirata): Muy bien ahora debo encontrar el sitio que marca el mapa y los demás cofres.</w:t>
-      </w:r>
-    </w:p>
-    <w:p>
-      <w:pPr>
-        <w:rPr>
-          <w:lang w:val="es-ES"/>
-        </w:rPr>
-      </w:pPr>
-      <w:r>
-        <w:rPr>
-          <w:lang w:val="es-ES"/>
-        </w:rPr>
-        <w:t>Se le da libertad al jugador para que explore el mapa y encuentra las puertas.</w:t>
-      </w:r>
-    </w:p>
-    <w:p>
-      <w:pPr>
-        <w:rPr>
-          <w:lang w:val="es-ES"/>
-        </w:rPr>
-      </w:pPr>
-    </w:p>
-    <w:p>
-      <w:pPr>
-        <w:rPr>
-          <w:b/>
-          <w:lang w:val="es-ES"/>
-        </w:rPr>
-      </w:pPr>
-      <w:r>
-        <w:rPr>
-          <w:b/>
-          <w:lang w:val="es-ES"/>
-        </w:rPr>
-        <w:t>Encontrar primera puerta</w:t>
-      </w:r>
-    </w:p>
-    <w:p>
-      <w:pPr>
-        <w:rPr>
-          <w:lang w:val="es-ES"/>
-        </w:rPr>
-      </w:pPr>
-      <w:r>
-        <w:rPr>
-          <w:lang w:val="es-ES"/>
-        </w:rPr>
-        <w:t xml:space="preserve">Se realiza el paneo de cámara y se muestra la puerta </w:t>
+        <w:t xml:space="preserve">(Pirata): </w:t>
+      </w:r>
+      <w:r>
+        <w:rPr>
+          <w:i/>
+          <w:lang w:val="es-ES"/>
+        </w:rPr>
+        <w:t xml:space="preserve">Ahora que sé </w:t>
+      </w:r>
+      <w:r>
+        <w:rPr>
+          <w:i/>
+          <w:lang w:val="es-ES"/>
+        </w:rPr>
+        <w:t>que significa cada una debo dar click en la cruz donde se intersecta 1/8 y 3/10.</w:t>
+      </w:r>
+    </w:p>
+    <w:p>
+      <w:pPr>
+        <w:rPr>
+          <w:lang w:val="es-ES"/>
+        </w:rPr>
+      </w:pPr>
+      <w:r>
+        <w:rPr>
+          <w:lang w:val="es-ES"/>
+        </w:rPr>
+        <w:t>Aparece un circulo blanco que parpadea en la ubicación de las coordenadas</w:t>
+      </w:r>
+      <w:r>
+        <w:rPr>
+          <w:lang w:val="es-ES"/>
+        </w:rPr>
+        <w:t>.</w:t>
       </w:r>
     </w:p>
     <w:p>
@@ -387,166 +341,55 @@
           <w:i/>
           <w:lang w:val="es-ES"/>
         </w:rPr>
-        <w:t xml:space="preserve">(Pirata): </w:t>
-      </w:r>
-      <w:r>
-        <w:rPr>
-          <w:i/>
-          <w:lang w:val="es-ES"/>
-        </w:rPr>
-        <w:t>¡</w:t>
-      </w:r>
-      <w:r>
-        <w:rPr>
-          <w:i/>
-          <w:lang w:val="es-ES"/>
-        </w:rPr>
-        <w:t xml:space="preserve">Vaya esta puerta </w:t>
-      </w:r>
-      <w:r>
-        <w:rPr>
-          <w:i/>
-          <w:lang w:val="es-ES"/>
-        </w:rPr>
-        <w:t>sí</w:t>
-      </w:r>
-      <w:r>
-        <w:rPr>
-          <w:i/>
-          <w:lang w:val="es-ES"/>
-        </w:rPr>
-        <w:t xml:space="preserve"> que es grande</w:t>
-      </w:r>
-      <w:r>
-        <w:rPr>
-          <w:i/>
-          <w:lang w:val="es-ES"/>
-        </w:rPr>
-        <w:t xml:space="preserve">! </w:t>
-      </w:r>
-      <w:r>
-        <w:rPr>
-          <w:i/>
-          <w:lang w:val="es-ES"/>
-        </w:rPr>
-        <w:t>L</w:t>
-      </w:r>
-      <w:r>
-        <w:rPr>
-          <w:i/>
-          <w:lang w:val="es-ES"/>
-        </w:rPr>
-        <w:t>a puerta</w:t>
-      </w:r>
-      <w:r>
-        <w:rPr>
-          <w:i/>
-          <w:lang w:val="es-ES"/>
-        </w:rPr>
-        <w:t xml:space="preserve"> tiene varios acertijos.</w:t>
-      </w:r>
-      <w:r>
-        <w:rPr>
-          <w:i/>
-          <w:lang w:val="es-ES"/>
-        </w:rPr>
-        <w:br/>
-        <w:t>Al parecer debo colocar un valor y probar si es la respuesta adecuada en cada parte de la puerta</w:t>
-      </w:r>
-      <w:r>
-        <w:rPr>
-          <w:i/>
-          <w:lang w:val="es-ES"/>
-        </w:rPr>
-        <w:t xml:space="preserve">. </w:t>
-      </w:r>
-      <w:r>
-        <w:rPr>
-          <w:i/>
-          <w:lang w:val="es-ES"/>
-        </w:rPr>
-        <w:t>Proba</w:t>
-      </w:r>
-      <w:r>
-        <w:rPr>
-          <w:i/>
-          <w:lang w:val="es-ES"/>
-        </w:rPr>
-        <w:t>re colocando la respuesta en la cerradura del centro</w:t>
-      </w:r>
-      <w:r>
-        <w:rPr>
-          <w:i/>
-          <w:lang w:val="es-ES"/>
-        </w:rPr>
-        <w:t>.</w:t>
-      </w:r>
-    </w:p>
-    <w:p>
-      <w:pPr>
-        <w:rPr>
-          <w:lang w:val="es-ES"/>
-        </w:rPr>
-      </w:pPr>
-      <w:r>
-        <w:rPr>
-          <w:lang w:val="es-ES"/>
-        </w:rPr>
-        <w:t xml:space="preserve">Cuando coloque un valor en el </w:t>
-      </w:r>
-      <w:r>
-        <w:rPr>
-          <w:lang w:val="es-ES"/>
-        </w:rPr>
-        <w:t>Input Field</w:t>
-      </w:r>
-      <w:r>
-        <w:rPr>
-          <w:lang w:val="es-ES"/>
-        </w:rPr>
-        <w:t>, aparecerá un circulo blanco que parpadea donde debe hacer click para probar la respuesta de</w:t>
-      </w:r>
-      <w:r>
-        <w:rPr>
-          <w:lang w:val="es-ES"/>
-        </w:rPr>
-        <w:t xml:space="preserve"> </w:t>
-      </w:r>
-      <w:r>
-        <w:rPr>
-          <w:lang w:val="es-ES"/>
-        </w:rPr>
-        <w:t>l</w:t>
-      </w:r>
-      <w:r>
-        <w:rPr>
-          <w:lang w:val="es-ES"/>
-        </w:rPr>
-        <w:t>os diferentes</w:t>
-      </w:r>
-      <w:r>
-        <w:rPr>
-          <w:lang w:val="es-ES"/>
-        </w:rPr>
-        <w:t xml:space="preserve"> </w:t>
-      </w:r>
-      <w:r>
-        <w:rPr>
-          <w:lang w:val="es-ES"/>
-        </w:rPr>
-        <w:t>módulo</w:t>
-      </w:r>
-      <w:r>
-        <w:rPr>
-          <w:lang w:val="es-ES"/>
-        </w:rPr>
-        <w:t>s</w:t>
-      </w:r>
-      <w:r>
-        <w:rPr>
-          <w:lang w:val="es-ES"/>
-        </w:rPr>
-        <w:t>.</w:t>
+        <w:t>(Pirata): Muy bien ahora debo encontrar el sitio que marca el mapa y los demás cofres.</w:t>
+      </w:r>
+    </w:p>
+    <w:p>
+      <w:pPr>
+        <w:rPr>
+          <w:lang w:val="es-ES"/>
+        </w:rPr>
+      </w:pPr>
+      <w:r>
+        <w:rPr>
+          <w:lang w:val="es-ES"/>
+        </w:rPr>
+        <w:t>Se le da libertad al jugador para que explore el mapa y encuentra las puertas.</w:t>
+      </w:r>
+    </w:p>
+    <w:p>
+      <w:pPr>
+        <w:rPr>
+          <w:lang w:val="es-ES"/>
+        </w:rPr>
+      </w:pPr>
+    </w:p>
+    <w:p>
+      <w:pPr>
+        <w:rPr>
+          <w:b/>
+          <w:lang w:val="es-ES"/>
+        </w:rPr>
+      </w:pPr>
+      <w:r>
+        <w:rPr>
+          <w:b/>
+          <w:lang w:val="es-ES"/>
+        </w:rPr>
+        <w:t>Encontrar primera puerta</w:t>
+      </w:r>
+    </w:p>
+    <w:p>
+      <w:pPr>
+        <w:rPr>
+          <w:lang w:val="es-ES"/>
+        </w:rPr>
+      </w:pPr>
+      <w:r>
+        <w:rPr>
+          <w:lang w:val="es-ES"/>
+        </w:rPr>
+        <w:t xml:space="preserve">Se realiza el paneo de cámara y se muestra la puerta </w:t>
       </w:r>
     </w:p>
     <w:p>
@@ -567,27 +410,166 @@
           <w:i/>
           <w:lang w:val="es-ES"/>
         </w:rPr>
-        <w:t>(Pirata): Las tres partes están relacionadas</w:t>
-      </w:r>
-      <w:r>
-        <w:rPr>
-          <w:i/>
-          <w:lang w:val="es-ES"/>
-        </w:rPr>
-        <w:t>, me pregunto si esta respuesta servirá para los demás.</w:t>
-      </w:r>
-    </w:p>
-    <w:p>
-      <w:pPr>
-        <w:rPr>
-          <w:lang w:val="es-ES"/>
-        </w:rPr>
-      </w:pPr>
-      <w:r>
-        <w:rPr>
-          <w:lang w:val="es-ES"/>
-        </w:rPr>
-        <w:t>Al comprobar las respuestas correctas y ver que todas están bien y se abren las puertas</w:t>
+        <w:t xml:space="preserve">(Pirata): </w:t>
+      </w:r>
+      <w:r>
+        <w:rPr>
+          <w:i/>
+          <w:lang w:val="es-ES"/>
+        </w:rPr>
+        <w:t>¡</w:t>
+      </w:r>
+      <w:r>
+        <w:rPr>
+          <w:i/>
+          <w:lang w:val="es-ES"/>
+        </w:rPr>
+        <w:t xml:space="preserve">Vaya esta puerta </w:t>
+      </w:r>
+      <w:r>
+        <w:rPr>
+          <w:i/>
+          <w:lang w:val="es-ES"/>
+        </w:rPr>
+        <w:t>sí</w:t>
+      </w:r>
+      <w:r>
+        <w:rPr>
+          <w:i/>
+          <w:lang w:val="es-ES"/>
+        </w:rPr>
+        <w:t xml:space="preserve"> que es grande</w:t>
+      </w:r>
+      <w:r>
+        <w:rPr>
+          <w:i/>
+          <w:lang w:val="es-ES"/>
+        </w:rPr>
+        <w:t xml:space="preserve">! </w:t>
+      </w:r>
+      <w:r>
+        <w:rPr>
+          <w:i/>
+          <w:lang w:val="es-ES"/>
+        </w:rPr>
+        <w:t>L</w:t>
+      </w:r>
+      <w:r>
+        <w:rPr>
+          <w:i/>
+          <w:lang w:val="es-ES"/>
+        </w:rPr>
+        <w:t>a puerta</w:t>
+      </w:r>
+      <w:r>
+        <w:rPr>
+          <w:i/>
+          <w:lang w:val="es-ES"/>
+        </w:rPr>
+        <w:t xml:space="preserve"> tiene varios acertijos.</w:t>
+      </w:r>
+      <w:r>
+        <w:rPr>
+          <w:i/>
+          <w:lang w:val="es-ES"/>
+        </w:rPr>
+        <w:br/>
+        <w:t>Al parecer debo colocar un valor y probar si es la respuesta adecuada en cada parte de la puerta</w:t>
+      </w:r>
+      <w:r>
+        <w:rPr>
+          <w:i/>
+          <w:lang w:val="es-ES"/>
+        </w:rPr>
+        <w:t xml:space="preserve">. </w:t>
+      </w:r>
+      <w:r>
+        <w:rPr>
+          <w:i/>
+          <w:lang w:val="es-ES"/>
+        </w:rPr>
+        <w:t>Proba</w:t>
+      </w:r>
+      <w:r>
+        <w:rPr>
+          <w:i/>
+          <w:lang w:val="es-ES"/>
+        </w:rPr>
+        <w:t>re colocando la respuesta en la cerradura del centro</w:t>
+      </w:r>
+      <w:r>
+        <w:rPr>
+          <w:i/>
+          <w:lang w:val="es-ES"/>
+        </w:rPr>
+        <w:t>.</w:t>
+      </w:r>
+    </w:p>
+    <w:p>
+      <w:pPr>
+        <w:rPr>
+          <w:lang w:val="es-ES"/>
+        </w:rPr>
+      </w:pPr>
+      <w:r>
+        <w:rPr>
+          <w:lang w:val="es-ES"/>
+        </w:rPr>
+        <w:t xml:space="preserve">Cuando coloque un valor en el </w:t>
+      </w:r>
+      <w:r>
+        <w:rPr>
+          <w:lang w:val="es-ES"/>
+        </w:rPr>
+        <w:t>Input Field</w:t>
+      </w:r>
+      <w:r>
+        <w:rPr>
+          <w:lang w:val="es-ES"/>
+        </w:rPr>
+        <w:t>, aparecerá un circulo blanco que parpadea donde debe hacer click para probar la respuesta de</w:t>
+      </w:r>
+      <w:r>
+        <w:rPr>
+          <w:lang w:val="es-ES"/>
+        </w:rPr>
+        <w:t xml:space="preserve"> </w:t>
+      </w:r>
+      <w:r>
+        <w:rPr>
+          <w:lang w:val="es-ES"/>
+        </w:rPr>
+        <w:t>l</w:t>
+      </w:r>
+      <w:r>
+        <w:rPr>
+          <w:lang w:val="es-ES"/>
+        </w:rPr>
+        <w:t>os diferentes</w:t>
+      </w:r>
+      <w:r>
+        <w:rPr>
+          <w:lang w:val="es-ES"/>
+        </w:rPr>
+        <w:t xml:space="preserve"> </w:t>
+      </w:r>
+      <w:r>
+        <w:rPr>
+          <w:lang w:val="es-ES"/>
+        </w:rPr>
+        <w:t>módulo</w:t>
+      </w:r>
+      <w:r>
+        <w:rPr>
+          <w:lang w:val="es-ES"/>
+        </w:rPr>
+        <w:t>s</w:t>
+      </w:r>
+      <w:r>
+        <w:rPr>
+          <w:lang w:val="es-ES"/>
+        </w:rPr>
+        <w:t>.</w:t>
       </w:r>
     </w:p>
     <w:p>
@@ -608,60 +590,27 @@
           <w:i/>
           <w:lang w:val="es-ES"/>
         </w:rPr>
-        <w:t>(Pirata): ¡</w:t>
-      </w:r>
-      <w:r>
-        <w:rPr>
-          <w:i/>
-          <w:lang w:val="es-ES"/>
-        </w:rPr>
-        <w:t>A</w:t>
-      </w:r>
-      <w:r>
-        <w:rPr>
-          <w:i/>
-          <w:lang w:val="es-ES"/>
-        </w:rPr>
-        <w:t>sí que la división de esos números también puedo verlo como una multiplicación y como una fracción! Eso sí que no me lo esperaba.</w:t>
-      </w:r>
-    </w:p>
-    <w:p>
-      <w:pPr>
-        <w:rPr>
-          <w:lang w:val="es-ES"/>
-        </w:rPr>
-      </w:pPr>
-      <w:r>
-        <w:rPr>
-          <w:b/>
-          <w:lang w:val="es-ES"/>
-        </w:rPr>
-        <w:t>Encontrar Primer Cofre</w:t>
-      </w:r>
-    </w:p>
-    <w:p>
-      <w:pPr>
-        <w:rPr>
-          <w:lang w:val="es-ES"/>
-        </w:rPr>
-      </w:pPr>
-      <w:r>
-        <w:rPr>
-          <w:lang w:val="es-ES"/>
-        </w:rPr>
-        <w:t xml:space="preserve">El jugador encuentra el primer cofre con </w:t>
-      </w:r>
-      <w:r>
-        <w:rPr>
-          <w:lang w:val="es-ES"/>
-        </w:rPr>
-        <w:t xml:space="preserve">3 </w:t>
-      </w:r>
-      <w:r>
-        <w:rPr>
-          <w:lang w:val="es-ES"/>
-        </w:rPr>
-        <w:t xml:space="preserve">modulo </w:t>
+        <w:t>(Pirata): Las tres partes están relacionadas</w:t>
+      </w:r>
+      <w:r>
+        <w:rPr>
+          <w:i/>
+          <w:lang w:val="es-ES"/>
+        </w:rPr>
+        <w:t>, me pregunto si esta respuesta servirá para los demás.</w:t>
+      </w:r>
+    </w:p>
+    <w:p>
+      <w:pPr>
+        <w:rPr>
+          <w:lang w:val="es-ES"/>
+        </w:rPr>
+      </w:pPr>
+      <w:r>
+        <w:rPr>
+          <w:lang w:val="es-ES"/>
+        </w:rPr>
+        <w:t>Al comprobar las respuestas correctas y ver que todas están bien y se abren las puertas</w:t>
       </w:r>
     </w:p>
     <w:p>
@@ -682,65 +631,61 @@
           <w:i/>
           <w:lang w:val="es-ES"/>
         </w:rPr>
+        <w:t>(Pirata): ¡</w:t>
+      </w:r>
+      <w:r>
+        <w:rPr>
+          <w:i/>
+          <w:lang w:val="es-ES"/>
+        </w:rPr>
+        <w:t>A</w:t>
+      </w:r>
+      <w:r>
+        <w:rPr>
+          <w:i/>
+          <w:lang w:val="es-ES"/>
+        </w:rPr>
+        <w:t>sí que la división de esos números también puedo verlo como una multiplicación y como una fracción! Eso sí que no me lo esperaba.</w:t>
+      </w:r>
+    </w:p>
+    <w:p>
+      <w:pPr>
+        <w:rPr>
+          <w:lang w:val="es-ES"/>
+        </w:rPr>
+      </w:pPr>
+      <w:r>
+        <w:rPr>
+          <w:b/>
+          <w:lang w:val="es-ES"/>
+        </w:rPr>
+        <w:t>Encontrar Primer Cofre</w:t>
+      </w:r>
+    </w:p>
+    <w:p>
+      <w:pPr>
+        <w:rPr>
+          <w:lang w:val="es-ES"/>
+        </w:rPr>
+      </w:pPr>
+      <w:r>
+        <w:rPr>
+          <w:lang w:val="es-ES"/>
+        </w:rPr>
         <w:lastRenderedPageBreak/>
-        <w:t>(Pi</w:t>
-      </w:r>
-      <w:r>
-        <w:rPr>
-          <w:i/>
-          <w:lang w:val="es-ES"/>
-        </w:rPr>
-        <w:t xml:space="preserve">rata): Mmm… vaya este cofre parece que </w:t>
-      </w:r>
-      <w:r>
-        <w:rPr>
-          <w:i/>
-          <w:lang w:val="es-ES"/>
-        </w:rPr>
-        <w:t>está</w:t>
-      </w:r>
-      <w:r>
-        <w:rPr>
-          <w:i/>
-          <w:lang w:val="es-ES"/>
-        </w:rPr>
-        <w:t xml:space="preserve"> cerrado y tiene </w:t>
-      </w:r>
-      <w:r>
-        <w:rPr>
-          <w:i/>
-          <w:lang w:val="es-ES"/>
-        </w:rPr>
-        <w:t>varios acertijos</w:t>
-      </w:r>
-      <w:r>
-        <w:rPr>
-          <w:i/>
-          <w:lang w:val="es-ES"/>
-        </w:rPr>
-        <w:t>.</w:t>
-      </w:r>
-    </w:p>
-    <w:p>
-      <w:pPr>
-        <w:rPr>
-          <w:b/>
-          <w:lang w:val="es-ES"/>
-        </w:rPr>
-      </w:pPr>
-      <w:r>
-        <w:rPr>
-          <w:b/>
-          <w:lang w:val="es-ES"/>
-        </w:rPr>
-        <w:t xml:space="preserve">Módulo </w:t>
-      </w:r>
-      <w:r>
-        <w:rPr>
-          <w:b/>
-          <w:lang w:val="es-ES"/>
-        </w:rPr>
-        <w:t>2</w:t>
+        <w:t xml:space="preserve">El jugador encuentra el primer cofre con </w:t>
+      </w:r>
+      <w:r>
+        <w:rPr>
+          <w:lang w:val="es-ES"/>
+        </w:rPr>
+        <w:t xml:space="preserve">3 </w:t>
+      </w:r>
+      <w:r>
+        <w:rPr>
+          <w:lang w:val="es-ES"/>
+        </w:rPr>
+        <w:t xml:space="preserve">modulo </w:t>
       </w:r>
     </w:p>
     <w:p>
@@ -761,68 +706,64 @@
           <w:i/>
           <w:lang w:val="es-ES"/>
         </w:rPr>
-        <w:t>(Pirata):</w:t>
-      </w:r>
-      <w:r>
-        <w:rPr>
-          <w:i/>
-          <w:lang w:val="es-ES"/>
-        </w:rPr>
-        <w:t xml:space="preserve"> En este acertijo parece que debo girar la palanca </w:t>
-      </w:r>
-      <w:r>
-        <w:rPr>
-          <w:i/>
-          <w:lang w:val="es-ES"/>
-        </w:rPr>
-        <w:t xml:space="preserve">la cantidad que me indica </w:t>
-      </w:r>
-      <w:r>
-        <w:rPr>
-          <w:i/>
-          <w:lang w:val="es-ES"/>
-        </w:rPr>
-        <w:t xml:space="preserve">el numerador de </w:t>
-      </w:r>
-      <w:r>
-        <w:rPr>
-          <w:i/>
-          <w:lang w:val="es-ES"/>
-        </w:rPr>
-        <w:t>la fracción.</w:t>
-      </w:r>
-    </w:p>
-    <w:p>
-      <w:pPr>
-        <w:rPr>
-          <w:lang w:val="es-ES"/>
-        </w:rPr>
-      </w:pPr>
-      <w:r>
-        <w:rPr>
-          <w:lang w:val="es-ES"/>
-        </w:rPr>
-        <w:t>Se muestran las flechas del t</w:t>
-      </w:r>
-      <w:r>
-        <w:rPr>
-          <w:lang w:val="es-ES"/>
-        </w:rPr>
-        <w:t xml:space="preserve">eclado/Botones para que gire la palanca y en el centro se observa el numerador de una fracción que debe ser respondida. </w:t>
-      </w:r>
-    </w:p>
-    <w:p>
-      <w:pPr>
-        <w:rPr>
-          <w:u w:val="single"/>
-          <w:lang w:val="es-ES"/>
-        </w:rPr>
-      </w:pPr>
-      <w:r>
-        <w:rPr>
-          <w:lang w:val="es-ES"/>
-        </w:rPr>
-        <w:t>*Si al girar la palanca llega al límite de giro*</w:t>
+        <w:t>(Pi</w:t>
+      </w:r>
+      <w:r>
+        <w:rPr>
+          <w:i/>
+          <w:lang w:val="es-ES"/>
+        </w:rPr>
+        <w:t xml:space="preserve">rata): Mmm… vaya este cofre parece que </w:t>
+      </w:r>
+      <w:r>
+        <w:rPr>
+          <w:i/>
+          <w:lang w:val="es-ES"/>
+        </w:rPr>
+        <w:t>está</w:t>
+      </w:r>
+      <w:r>
+        <w:rPr>
+          <w:i/>
+          <w:lang w:val="es-ES"/>
+        </w:rPr>
+        <w:t xml:space="preserve"> cerrado y tiene </w:t>
+      </w:r>
+      <w:r>
+        <w:rPr>
+          <w:i/>
+          <w:lang w:val="es-ES"/>
+        </w:rPr>
+        <w:t>varios acertijos</w:t>
+      </w:r>
+      <w:r>
+        <w:rPr>
+          <w:i/>
+          <w:lang w:val="es-ES"/>
+        </w:rPr>
+        <w:t>.</w:t>
+      </w:r>
+    </w:p>
+    <w:p>
+      <w:pPr>
+        <w:rPr>
+          <w:b/>
+          <w:lang w:val="es-ES"/>
+        </w:rPr>
+      </w:pPr>
+      <w:r>
+        <w:rPr>
+          <w:b/>
+          <w:lang w:val="es-ES"/>
+        </w:rPr>
+        <w:t xml:space="preserve">Módulo </w:t>
+      </w:r>
+      <w:r>
+        <w:rPr>
+          <w:b/>
+          <w:lang w:val="es-ES"/>
+        </w:rPr>
+        <w:t>2</w:t>
       </w:r>
     </w:p>
     <w:p>
@@ -843,47 +784,68 @@
           <w:i/>
           <w:lang w:val="es-ES"/>
         </w:rPr>
-        <w:t>(Pirata): Parece que el límite que puedo girar es la segunda fracción que me muestran.</w:t>
-      </w:r>
-    </w:p>
-    <w:p>
-      <w:pPr>
-        <w:rPr>
-          <w:lang w:val="es-ES"/>
-        </w:rPr>
-      </w:pPr>
-      <w:r>
-        <w:rPr>
-          <w:lang w:val="es-ES"/>
-        </w:rPr>
-        <w:t>Con cada giro se</w:t>
-      </w:r>
-      <w:r>
-        <w:rPr>
-          <w:lang w:val="es-ES"/>
-        </w:rPr>
-        <w:t xml:space="preserve"> deja un rastro del camino recorrido por la palanca. </w:t>
-      </w:r>
-      <w:r>
-        <w:rPr>
-          <w:lang w:val="es-ES"/>
-        </w:rPr>
-        <w:t>La cantidad de veces que debe girar la palanca es el numerador de la pregunta</w:t>
-      </w:r>
-    </w:p>
-    <w:p>
-      <w:pPr>
-        <w:rPr>
-          <w:b/>
-          <w:lang w:val="es-ES"/>
-        </w:rPr>
-      </w:pPr>
-      <w:r>
-        <w:rPr>
-          <w:b/>
-          <w:lang w:val="es-ES"/>
-        </w:rPr>
-        <w:t>Módulo 2</w:t>
+        <w:t>(Pirata):</w:t>
+      </w:r>
+      <w:r>
+        <w:rPr>
+          <w:i/>
+          <w:lang w:val="es-ES"/>
+        </w:rPr>
+        <w:t xml:space="preserve"> En este acertijo parece que debo girar la palanca </w:t>
+      </w:r>
+      <w:r>
+        <w:rPr>
+          <w:i/>
+          <w:lang w:val="es-ES"/>
+        </w:rPr>
+        <w:t xml:space="preserve">la cantidad que me indica </w:t>
+      </w:r>
+      <w:r>
+        <w:rPr>
+          <w:i/>
+          <w:lang w:val="es-ES"/>
+        </w:rPr>
+        <w:t xml:space="preserve">el numerador de </w:t>
+      </w:r>
+      <w:r>
+        <w:rPr>
+          <w:i/>
+          <w:lang w:val="es-ES"/>
+        </w:rPr>
+        <w:t>la fracción.</w:t>
+      </w:r>
+    </w:p>
+    <w:p>
+      <w:pPr>
+        <w:rPr>
+          <w:lang w:val="es-ES"/>
+        </w:rPr>
+      </w:pPr>
+      <w:r>
+        <w:rPr>
+          <w:lang w:val="es-ES"/>
+        </w:rPr>
+        <w:t>Se muestran las flechas del t</w:t>
+      </w:r>
+      <w:r>
+        <w:rPr>
+          <w:lang w:val="es-ES"/>
+        </w:rPr>
+        <w:t xml:space="preserve">eclado/Botones para que gire la palanca y en el centro se observa el numerador de una fracción que debe ser respondida. </w:t>
+      </w:r>
+    </w:p>
+    <w:p>
+      <w:pPr>
+        <w:rPr>
+          <w:u w:val="single"/>
+          <w:lang w:val="es-ES"/>
+        </w:rPr>
+      </w:pPr>
+      <w:r>
+        <w:rPr>
+          <w:lang w:val="es-ES"/>
+        </w:rPr>
+        <w:t>*Si al girar la palanca llega al límite de giro*</w:t>
       </w:r>
     </w:p>
     <w:p>
@@ -904,115 +866,32 @@
           <w:i/>
           <w:lang w:val="es-ES"/>
         </w:rPr>
-        <w:t>(Pirata):</w:t>
-      </w:r>
-      <w:r>
-        <w:rPr>
-          <w:i/>
-          <w:lang w:val="es-ES"/>
-        </w:rPr>
-        <w:t xml:space="preserve"> En este acertijo parece que debo girar la palanca la cantidad que me indica </w:t>
-      </w:r>
-      <w:r>
-        <w:rPr>
-          <w:i/>
-          <w:lang w:val="es-ES"/>
-        </w:rPr>
-        <w:t xml:space="preserve">el denominador de </w:t>
-      </w:r>
-      <w:r>
-        <w:rPr>
-          <w:i/>
-          <w:lang w:val="es-ES"/>
-        </w:rPr>
-        <w:t>la fracción.</w:t>
-      </w:r>
-    </w:p>
-    <w:p>
-      <w:pPr>
-        <w:rPr>
-          <w:i/>
-          <w:lang w:val="es-ES"/>
-        </w:rPr>
-      </w:pPr>
-      <w:r>
-        <w:rPr>
-          <w:lang w:val="es-ES"/>
-        </w:rPr>
-        <w:t>Se muestran las flechas del t</w:t>
-      </w:r>
-      <w:r>
-        <w:rPr>
-          <w:lang w:val="es-ES"/>
-        </w:rPr>
-        <w:t>eclado/Botones para que cambie el denominador y la cantidad de divisiones que hay en el módulo</w:t>
-      </w:r>
-      <w:r>
-        <w:rPr>
-          <w:lang w:val="es-ES"/>
-        </w:rPr>
-        <w:t xml:space="preserve"> </w:t>
-      </w:r>
-      <w:r>
-        <w:rPr>
-          <w:lang w:val="es-ES"/>
-        </w:rPr>
-        <w:t xml:space="preserve">mientras que </w:t>
-      </w:r>
-      <w:r>
-        <w:rPr>
-          <w:lang w:val="es-ES"/>
-        </w:rPr>
-        <w:t xml:space="preserve">en el centro se observa el </w:t>
-      </w:r>
-      <w:r>
-        <w:rPr>
-          <w:lang w:val="es-ES"/>
-        </w:rPr>
-        <w:t>numerador que no cambia d</w:t>
-      </w:r>
-      <w:r>
-        <w:rPr>
-          <w:lang w:val="es-ES"/>
-        </w:rPr>
-        <w:t>e</w:t>
-      </w:r>
-      <w:r>
-        <w:rPr>
-          <w:lang w:val="es-ES"/>
-        </w:rPr>
-        <w:t xml:space="preserve"> la</w:t>
-      </w:r>
-      <w:r>
-        <w:rPr>
-          <w:lang w:val="es-ES"/>
-        </w:rPr>
-        <w:t xml:space="preserve"> fracción</w:t>
-      </w:r>
-      <w:r>
-        <w:rPr>
-          <w:lang w:val="es-ES"/>
-        </w:rPr>
-        <w:t>.</w:t>
-      </w:r>
-    </w:p>
-    <w:p>
-      <w:pPr>
-        <w:rPr>
-          <w:lang w:val="es-ES"/>
-        </w:rPr>
-      </w:pPr>
-      <w:r>
-        <w:rPr>
-          <w:lang w:val="es-ES"/>
-        </w:rPr>
-        <w:t xml:space="preserve">Con </w:t>
-      </w:r>
-      <w:r>
-        <w:rPr>
-          <w:lang w:val="es-ES"/>
-        </w:rPr>
-        <w:t>cambio de denominador la palanca se colocará en el lugar que indique el numerador con la intención de que se escoja el denominador como respuesta.</w:t>
+        <w:t>(Pirata): Parece que el límite que puedo girar es la segunda fracción que me muestran.</w:t>
+      </w:r>
+    </w:p>
+    <w:p>
+      <w:pPr>
+        <w:rPr>
+          <w:lang w:val="es-ES"/>
+        </w:rPr>
+      </w:pPr>
+      <w:r>
+        <w:rPr>
+          <w:lang w:val="es-ES"/>
+        </w:rPr>
+        <w:t>Con cada giro se</w:t>
+      </w:r>
+      <w:r>
+        <w:rPr>
+          <w:lang w:val="es-ES"/>
+        </w:rPr>
+        <w:t xml:space="preserve"> deja un rastro del camino recorrido por la palanca. </w:t>
+      </w:r>
+      <w:r>
+        <w:rPr>
+          <w:lang w:val="es-ES"/>
+        </w:rPr>
+        <w:t>La cantidad de veces que debe girar la palanca es el numerador de la pregunta</w:t>
       </w:r>
     </w:p>
     <w:p>
@@ -1022,20 +901,12 @@
           <w:lang w:val="es-ES"/>
         </w:rPr>
       </w:pPr>
-    </w:p>
-    <w:p>
-      <w:pPr>
+      <w:r>
         <w:rPr>
           <w:b/>
           <w:lang w:val="es-ES"/>
         </w:rPr>
-      </w:pPr>
-      <w:r>
-        <w:rPr>
-          <w:b/>
-          <w:lang w:val="es-ES"/>
-        </w:rPr>
-        <w:t>Módulo 3</w:t>
+        <w:t>Módulo 2</w:t>
       </w:r>
     </w:p>
     <w:p>
@@ -1056,129 +927,64 @@
           <w:i/>
           <w:lang w:val="es-ES"/>
         </w:rPr>
-        <w:t xml:space="preserve">(Pirata): ¡Este módulo </w:t>
-      </w:r>
-      <w:r>
-        <w:rPr>
-          <w:i/>
-          <w:lang w:val="es-ES"/>
-        </w:rPr>
-        <w:t>está</w:t>
-      </w:r>
-      <w:r>
-        <w:rPr>
-          <w:i/>
-          <w:lang w:val="es-ES"/>
-        </w:rPr>
-        <w:t xml:space="preserve"> vacío! Parece que tengo que llenarlo con estos cubos</w:t>
-      </w:r>
-    </w:p>
-    <w:p>
-      <w:pPr>
-        <w:jc w:val="both"/>
-        <w:rPr>
-          <w:lang w:val="es-ES"/>
-        </w:rPr>
-      </w:pPr>
-      <w:r>
-        <w:rPr>
-          <w:lang w:val="es-ES"/>
-        </w:rPr>
-        <w:t xml:space="preserve">Con el circulo blanco </w:t>
-      </w:r>
-      <w:r>
-        <w:rPr>
-          <w:lang w:val="es-ES"/>
-        </w:rPr>
-        <w:t>parpadea en los botones donde se agregan cajas en el modulo</w:t>
-      </w:r>
-    </w:p>
-    <w:p>
-      <w:pPr>
-        <w:jc w:val="center"/>
-        <w:rPr>
-          <w:i/>
-          <w:lang w:val="es-ES"/>
-        </w:rPr>
-      </w:pPr>
-      <w:r>
-        <w:rPr>
-          <w:i/>
-          <w:lang w:val="es-ES"/>
-        </w:rPr>
-        <w:t>-(Pirata): Ahora que llene este espacio debo seleccionar la cantidad de cubos que usaran</w:t>
-      </w:r>
-    </w:p>
-    <w:p>
-      <w:pPr>
-        <w:jc w:val="both"/>
-        <w:rPr>
-          <w:lang w:val="es-ES"/>
-        </w:rPr>
-      </w:pPr>
-      <w:r>
-        <w:rPr>
-          <w:lang w:val="es-ES"/>
-        </w:rPr>
-        <w:t>Mostrar el mouse para que puedan seleccionar los cubos y cambien de color con la cantidad del numerador</w:t>
-      </w:r>
-    </w:p>
-    <w:p>
-      <w:pPr>
-        <w:jc w:val="both"/>
-        <w:rPr>
-          <w:lang w:val="es-ES"/>
-        </w:rPr>
-      </w:pPr>
-    </w:p>
-    <w:p>
-      <w:pPr>
-        <w:jc w:val="both"/>
+        <w:t>(Pirata):</w:t>
+      </w:r>
+      <w:r>
+        <w:rPr>
+          <w:i/>
+          <w:lang w:val="es-ES"/>
+        </w:rPr>
+        <w:t xml:space="preserve"> En este acertijo parece que debo girar la palanca la cantidad que me indica el denominador de la fracción.</w:t>
+      </w:r>
+    </w:p>
+    <w:p>
+      <w:pPr>
+        <w:rPr>
+          <w:i/>
+          <w:lang w:val="es-ES"/>
+        </w:rPr>
+      </w:pPr>
+      <w:r>
+        <w:rPr>
+          <w:lang w:val="es-ES"/>
+        </w:rPr>
+        <w:t>Se muestran las flechas del teclado/Botones para que cambie el denominador y la cantidad de divisiones que hay en el módulo mientras que en el centro se observa el numerador que no cambia de la fracción.</w:t>
+      </w:r>
+    </w:p>
+    <w:p>
+      <w:pPr>
+        <w:rPr>
+          <w:lang w:val="es-ES"/>
+        </w:rPr>
+      </w:pPr>
+      <w:r>
+        <w:rPr>
+          <w:lang w:val="es-ES"/>
+        </w:rPr>
+        <w:t>Con cambio de denominador la palanca se colocará en el lugar que indique el numerador con la intención de que se escoja el denominador como respuesta.</w:t>
+      </w:r>
+    </w:p>
+    <w:p>
+      <w:pPr>
         <w:rPr>
           <w:b/>
           <w:lang w:val="es-ES"/>
         </w:rPr>
       </w:pPr>
-      <w:r>
+    </w:p>
+    <w:p>
+      <w:pPr>
         <w:rPr>
           <w:b/>
           <w:lang w:val="es-ES"/>
         </w:rPr>
-        <w:t>Final del Juego</w:t>
-      </w:r>
-    </w:p>
-    <w:p>
-      <w:pPr>
-        <w:jc w:val="both"/>
-        <w:rPr>
-          <w:lang w:val="es-ES"/>
-        </w:rPr>
-      </w:pPr>
-      <w:r>
-        <w:rPr>
-          <w:lang w:val="es-ES"/>
-        </w:rPr>
-        <w:t xml:space="preserve">El pirata abrió la última cueva luego de encontrar los cofres anteriores, y se encontró con un tesoro muy grande y con muchas monedas de oro </w:t>
-      </w:r>
-      <w:r>
-        <w:rPr>
-          <w:lang w:val="es-ES"/>
-        </w:rPr>
-        <w:t>el cual se llevó en su barco para vivir una vida en el mar sin preocupaciones.</w:t>
-      </w:r>
-    </w:p>
-    <w:p>
-      <w:pPr>
-        <w:jc w:val="both"/>
-        <w:rPr>
-          <w:lang w:val="es-ES"/>
-        </w:rPr>
-      </w:pPr>
-      <w:r>
-        <w:rPr>
-          <w:lang w:val="es-ES"/>
-        </w:rPr>
-        <w:t>Se muestra una animación del barco navegando con el tesoro encima mientras el pirata dice:</w:t>
+      </w:pPr>
+      <w:r>
+        <w:rPr>
+          <w:b/>
+          <w:lang w:val="es-ES"/>
+        </w:rPr>
+        <w:t>Módulo 3</w:t>
       </w:r>
     </w:p>
     <w:p>
@@ -1199,6 +1005,150 @@
           <w:i/>
           <w:lang w:val="es-ES"/>
         </w:rPr>
+        <w:t xml:space="preserve">(Pirata): ¡Este módulo </w:t>
+      </w:r>
+      <w:r>
+        <w:rPr>
+          <w:i/>
+          <w:lang w:val="es-ES"/>
+        </w:rPr>
+        <w:t>está</w:t>
+      </w:r>
+      <w:r>
+        <w:rPr>
+          <w:i/>
+          <w:lang w:val="es-ES"/>
+        </w:rPr>
+        <w:t xml:space="preserve"> vacío! Parece que tengo que llenarlo con estos cubos</w:t>
+      </w:r>
+    </w:p>
+    <w:p>
+      <w:pPr>
+        <w:jc w:val="both"/>
+        <w:rPr>
+          <w:lang w:val="es-ES"/>
+        </w:rPr>
+      </w:pPr>
+      <w:r>
+        <w:rPr>
+          <w:lang w:val="es-ES"/>
+        </w:rPr>
+        <w:t xml:space="preserve">Con el circulo blanco </w:t>
+      </w:r>
+      <w:r>
+        <w:rPr>
+          <w:lang w:val="es-ES"/>
+        </w:rPr>
+        <w:t>parpadea en los botones donde se agregan cajas en el modulo</w:t>
+      </w:r>
+    </w:p>
+    <w:p>
+      <w:pPr>
+        <w:jc w:val="center"/>
+        <w:rPr>
+          <w:i/>
+          <w:lang w:val="es-ES"/>
+        </w:rPr>
+      </w:pPr>
+      <w:r>
+        <w:rPr>
+          <w:i/>
+          <w:lang w:val="es-ES"/>
+        </w:rPr>
+        <w:t>-(Pirata): Ahora que llene este espacio debo seleccionar la cantidad de cubos que usaran</w:t>
+      </w:r>
+    </w:p>
+    <w:p>
+      <w:pPr>
+        <w:jc w:val="both"/>
+        <w:rPr>
+          <w:lang w:val="es-ES"/>
+        </w:rPr>
+      </w:pPr>
+      <w:r>
+        <w:rPr>
+          <w:lang w:val="es-ES"/>
+        </w:rPr>
+        <w:t>Mostrar el mouse para que puedan seleccionar los cubos y cambien de color con la cantidad del numerador</w:t>
+      </w:r>
+    </w:p>
+    <w:p>
+      <w:pPr>
+        <w:jc w:val="both"/>
+        <w:rPr>
+          <w:lang w:val="es-ES"/>
+        </w:rPr>
+      </w:pPr>
+    </w:p>
+    <w:p>
+      <w:pPr>
+        <w:jc w:val="both"/>
+        <w:rPr>
+          <w:b/>
+          <w:lang w:val="es-ES"/>
+        </w:rPr>
+      </w:pPr>
+      <w:r>
+        <w:rPr>
+          <w:b/>
+          <w:lang w:val="es-ES"/>
+        </w:rPr>
+        <w:t>Final del Juego</w:t>
+      </w:r>
+    </w:p>
+    <w:p>
+      <w:pPr>
+        <w:jc w:val="both"/>
+        <w:rPr>
+          <w:lang w:val="es-ES"/>
+        </w:rPr>
+      </w:pPr>
+      <w:r>
+        <w:rPr>
+          <w:lang w:val="es-ES"/>
+        </w:rPr>
+        <w:t xml:space="preserve">El pirata abrió la última cueva luego de encontrar los cofres anteriores, y se encontró con un tesoro muy grande y con muchas monedas de oro </w:t>
+      </w:r>
+      <w:r>
+        <w:rPr>
+          <w:lang w:val="es-ES"/>
+        </w:rPr>
+        <w:t>el cual se llevó en su barco para vivir una vida en el mar sin preocupaciones.</w:t>
+      </w:r>
+    </w:p>
+    <w:p>
+      <w:pPr>
+        <w:jc w:val="both"/>
+        <w:rPr>
+          <w:lang w:val="es-ES"/>
+        </w:rPr>
+      </w:pPr>
+      <w:r>
+        <w:rPr>
+          <w:lang w:val="es-ES"/>
+        </w:rPr>
+        <w:t>Se muestra una animación del barco navegando con el tesoro encima mientras el pirata dice:</w:t>
+      </w:r>
+    </w:p>
+    <w:p>
+      <w:pPr>
+        <w:pStyle w:val="Prrafodelista"/>
+        <w:numPr>
+          <w:ilvl w:val="0"/>
+          <w:numId w:val="1"/>
+        </w:numPr>
+        <w:jc w:val="center"/>
+        <w:rPr>
+          <w:i/>
+          <w:lang w:val="es-ES"/>
+        </w:rPr>
+      </w:pPr>
+      <w:r>
+        <w:rPr>
+          <w:i/>
+          <w:lang w:val="es-ES"/>
+        </w:rPr>
+        <w:lastRenderedPageBreak/>
         <w:t>(Pirata)</w:t>
       </w:r>
       <w:r>
@@ -1208,8 +1158,6 @@
         </w:rPr>
         <w:t>: Al fin poder vivir la vida que siempre quise sin nada que preocuparme en el mar. ¡Qué bello es vivir!</w:t>
       </w:r>
-      <w:bookmarkStart w:id="0" w:name="_GoBack"/>
-      <w:bookmarkEnd w:id="0"/>
     </w:p>
     <w:sectPr>
       <w:pgSz w:w="12240" w:h="15840"/>
@@ -1222,7 +1170,7 @@
 </file>
 
 <file path=word/numbering.xml><?xml version="1.0" encoding="utf-8"?>
-<w:numbering xmlns:wpc="http://schemas.microsoft.com/office/word/2010/wordprocessingCanvas" xmlns:cx="http://schemas.microsoft.com/office/drawing/2014/chartex" xmlns:mc="http://schemas.openxmlformats.org/markup-compatibility/2006" xmlns:o="urn:schemas-microsoft-com:office:office" xmlns:r="http://schemas.openxmlformats.org/officeDocument/2006/relationships" xmlns:m="http://schemas.openxmlformats.org/officeDocument/2006/math" xmlns:v="urn:schemas-microsoft-com:vml" xmlns:wp14="http://schemas.microsoft.com/office/word/2010/wordprocessingDrawing" xmlns:wp="http://schemas.openxmlformats.org/drawingml/2006/wordprocessingDrawing" xmlns:w10="urn:schemas-microsoft-com:office:word" xmlns:w="http://schemas.openxmlformats.org/wordprocessingml/2006/main" xmlns:w14="http://schemas.microsoft.com/office/word/2010/wordml" xmlns:w15="http://schemas.microsoft.com/office/word/2012/wordml" xmlns:w16se="http://schemas.microsoft.com/office/word/2015/wordml/symex" xmlns:wpg="http://schemas.microsoft.com/office/word/2010/wordprocessingGroup" xmlns:wpi="http://schemas.microsoft.com/office/word/2010/wordprocessingInk" xmlns:wne="http://schemas.microsoft.com/office/word/2006/wordml" xmlns:wps="http://schemas.microsoft.com/office/word/2010/wordprocessingShape" mc:Ignorable="w14 w15 w16se wp14">
+<w:numbering xmlns:wpc="http://schemas.microsoft.com/office/word/2010/wordprocessingCanvas" xmlns:cx="http://schemas.microsoft.com/office/drawing/2014/chartex" xmlns:cx1="http://schemas.microsoft.com/office/drawing/2015/9/8/chartex" xmlns:cx2="http://schemas.microsoft.com/office/drawing/2015/10/21/chartex" xmlns:cx3="http://schemas.microsoft.com/office/drawing/2016/5/9/chartex" xmlns:cx4="http://schemas.microsoft.com/office/drawing/2016/5/10/chartex" xmlns:cx5="http://schemas.microsoft.com/office/drawing/2016/5/11/chartex" xmlns:cx6="http://schemas.microsoft.com/office/drawing/2016/5/12/chartex" xmlns:cx7="http://schemas.microsoft.com/office/drawing/2016/5/13/chartex" xmlns:cx8="http://schemas.microsoft.com/office/drawing/2016/5/14/chartex" xmlns:mc="http://schemas.openxmlformats.org/markup-compatibility/2006" xmlns:aink="http://schemas.microsoft.com/office/drawing/2016/ink" xmlns:am3d="http://schemas.microsoft.com/office/drawing/2017/model3d" xmlns:o="urn:schemas-microsoft-com:office:office" xmlns:r="http://schemas.openxmlformats.org/officeDocument/2006/relationships" xmlns:m="http://schemas.openxmlformats.org/officeDocument/2006/math" xmlns:v="urn:schemas-microsoft-com:vml" xmlns:wp14="http://schemas.microsoft.com/office/word/2010/wordprocessingDrawing" xmlns:wp="http://schemas.openxmlformats.org/drawingml/2006/wordprocessingDrawing" xmlns:w10="urn:schemas-microsoft-com:office:word" xmlns:w="http://schemas.openxmlformats.org/wordprocessingml/2006/main" xmlns:w14="http://schemas.microsoft.com/office/word/2010/wordml" xmlns:w15="http://schemas.microsoft.com/office/word/2012/wordml" xmlns:w16cid="http://schemas.microsoft.com/office/word/2016/wordml/cid" xmlns:w16se="http://schemas.microsoft.com/office/word/2015/wordml/symex" xmlns:wpg="http://schemas.microsoft.com/office/word/2010/wordprocessingGroup" xmlns:wpi="http://schemas.microsoft.com/office/word/2010/wordprocessingInk" xmlns:wne="http://schemas.microsoft.com/office/word/2006/wordml" xmlns:wps="http://schemas.microsoft.com/office/word/2010/wordprocessingShape" mc:Ignorable="w14 w15 w16se w16cid wp14">
   <w:abstractNum w:abstractNumId="0" w15:restartNumberingAfterBreak="0">
     <w:nsid w:val="5DB65925"/>
     <w:multiLevelType w:val="hybridMultilevel"/>
@@ -1342,7 +1290,7 @@
 </file>
 
 <file path=word/styles.xml><?xml version="1.0" encoding="utf-8"?>
-<w:styles xmlns:mc="http://schemas.openxmlformats.org/markup-compatibility/2006" xmlns:r="http://schemas.openxmlformats.org/officeDocument/2006/relationships" xmlns:w="http://schemas.openxmlformats.org/wordprocessingml/2006/main" xmlns:w14="http://schemas.microsoft.com/office/word/2010/wordml" xmlns:w15="http://schemas.microsoft.com/office/word/2012/wordml" xmlns:w16se="http://schemas.microsoft.com/office/word/2015/wordml/symex" mc:Ignorable="w14 w15 w16se">
+<w:styles xmlns:mc="http://schemas.openxmlformats.org/markup-compatibility/2006" xmlns:r="http://schemas.openxmlformats.org/officeDocument/2006/relationships" xmlns:w="http://schemas.openxmlformats.org/wordprocessingml/2006/main" xmlns:w14="http://schemas.microsoft.com/office/word/2010/wordml" xmlns:w15="http://schemas.microsoft.com/office/word/2012/wordml" xmlns:w16cid="http://schemas.microsoft.com/office/word/2016/wordml/cid" xmlns:w16se="http://schemas.microsoft.com/office/word/2015/wordml/symex" mc:Ignorable="w14 w15 w16se w16cid">
   <w:docDefaults>
     <w:rPrDefault>
       <w:rPr>
@@ -1358,7 +1306,7 @@
       </w:pPr>
     </w:pPrDefault>
   </w:docDefaults>
-  <w:latentStyles w:defLockedState="0" w:defUIPriority="99" w:defSemiHidden="0" w:defUnhideWhenUsed="0" w:defQFormat="0" w:count="371">
+  <w:latentStyles w:defLockedState="0" w:defUIPriority="99" w:defSemiHidden="0" w:defUnhideWhenUsed="0" w:defQFormat="0" w:count="376">
     <w:lsdException w:name="Normal" w:uiPriority="0" w:qFormat="1"/>
     <w:lsdException w:name="heading 1" w:uiPriority="9" w:qFormat="1"/>
     <w:lsdException w:name="heading 2" w:semiHidden="1" w:uiPriority="9" w:unhideWhenUsed="1" w:qFormat="1"/>
@@ -1464,7 +1412,6 @@
     <w:lsdException w:name="HTML Sample" w:semiHidden="1" w:unhideWhenUsed="1"/>
     <w:lsdException w:name="HTML Typewriter" w:semiHidden="1" w:unhideWhenUsed="1"/>
     <w:lsdException w:name="HTML Variable" w:semiHidden="1" w:unhideWhenUsed="1"/>
-    <w:lsdException w:name="Normal Table" w:semiHidden="1" w:unhideWhenUsed="1"/>
     <w:lsdException w:name="annotation subject" w:semiHidden="1" w:unhideWhenUsed="1"/>
     <w:lsdException w:name="No List" w:semiHidden="1" w:unhideWhenUsed="1"/>
     <w:lsdException w:name="Outline List 1" w:semiHidden="1" w:unhideWhenUsed="1"/>
@@ -1507,11 +1454,8 @@
     <w:lsdException w:name="Table Contemporary" w:semiHidden="1" w:unhideWhenUsed="1"/>
     <w:lsdException w:name="Table Elegant" w:semiHidden="1" w:unhideWhenUsed="1"/>
     <w:lsdException w:name="Table Professional" w:semiHidden="1" w:unhideWhenUsed="1"/>
-    <w:lsdException w:name="Table Subtle 1" w:semiHidden="1" w:unhideWhenUsed="1"/>
     <w:lsdException w:name="Table Subtle 2" w:semiHidden="1" w:unhideWhenUsed="1"/>
     <w:lsdException w:name="Table Web 1" w:semiHidden="1" w:unhideWhenUsed="1"/>
-    <w:lsdException w:name="Table Web 2" w:semiHidden="1" w:unhideWhenUsed="1"/>
-    <w:lsdException w:name="Table Web 3" w:semiHidden="1" w:unhideWhenUsed="1"/>
     <w:lsdException w:name="Balloon Text" w:semiHidden="1" w:unhideWhenUsed="1"/>
     <w:lsdException w:name="Table Grid" w:uiPriority="39"/>
     <w:lsdException w:name="Table Theme" w:semiHidden="1" w:unhideWhenUsed="1"/>
@@ -1730,6 +1674,11 @@
     <w:lsdException w:name="List Table 5 Dark Accent 6" w:uiPriority="50"/>
     <w:lsdException w:name="List Table 6 Colorful Accent 6" w:uiPriority="51"/>
     <w:lsdException w:name="List Table 7 Colorful Accent 6" w:uiPriority="52"/>
+    <w:lsdException w:name="Mention" w:semiHidden="1" w:unhideWhenUsed="1"/>
+    <w:lsdException w:name="Smart Hyperlink" w:semiHidden="1" w:unhideWhenUsed="1"/>
+    <w:lsdException w:name="Hashtag" w:semiHidden="1" w:unhideWhenUsed="1"/>
+    <w:lsdException w:name="Unresolved Mention" w:semiHidden="1" w:unhideWhenUsed="1"/>
+    <w:lsdException w:name="Smart Link" w:semiHidden="1" w:unhideWhenUsed="1"/>
   </w:latentStyles>
   <w:style w:type="paragraph" w:default="1" w:styleId="Normal">
     <w:name w:val="Normal"/>

</xml_diff>

<commit_message>
little change in HUD
</commit_message>
<xml_diff>
--- a/Assets/Resources/NFB4/Guion Texto.docx
+++ b/Assets/Resources/NFB4/Guion Texto.docx
@@ -125,33 +125,6 @@
         </w:rPr>
         <w:t>(Pirata): Al parecer debo encontrar las 4 gemas para abrir la puerta del tesoro.</w:t>
       </w:r>
-      <w:bookmarkStart w:id="0" w:name="_GoBack"/>
-      <w:bookmarkEnd w:id="0"/>
-    </w:p>
-    <w:p>
-      <w:pPr>
-        <w:rPr>
-          <w:lang w:val="es-ES"/>
-        </w:rPr>
-      </w:pPr>
-      <w:r>
-        <w:rPr>
-          <w:lang w:val="es-ES"/>
-        </w:rPr>
-        <w:t>Se</w:t>
-      </w:r>
-      <w:r>
-        <w:rPr>
-          <w:lang w:val="es-ES"/>
-        </w:rPr>
-        <w:t xml:space="preserve"> muestra un Presiona M para abrir el mapa</w:t>
-      </w:r>
-      <w:r>
-        <w:rPr>
-          <w:lang w:val="es-ES"/>
-        </w:rPr>
-        <w:t xml:space="preserve"> se lee el siguiente texto</w:t>
-      </w:r>
     </w:p>
     <w:p>
       <w:pPr>
@@ -171,62 +144,32 @@
           <w:i/>
           <w:lang w:val="es-ES"/>
         </w:rPr>
-        <w:t>(Pirata</w:t>
-      </w:r>
-      <w:r>
-        <w:rPr>
-          <w:i/>
-          <w:lang w:val="es-ES"/>
-        </w:rPr>
-        <w:t xml:space="preserve">): ¡Vaya! El mapa me </w:t>
-      </w:r>
-      <w:r>
-        <w:rPr>
-          <w:i/>
-          <w:lang w:val="es-ES"/>
-        </w:rPr>
-        <w:t xml:space="preserve">ha da cuatro </w:t>
-      </w:r>
-      <w:r>
-        <w:rPr>
-          <w:i/>
-          <w:lang w:val="es-ES"/>
-        </w:rPr>
-        <w:t>coordenadas, probare con la primera.</w:t>
-      </w:r>
-      <w:r>
-        <w:rPr>
-          <w:i/>
-          <w:lang w:val="es-ES"/>
-        </w:rPr>
-        <w:br/>
-        <w:t>1/8 en horizontal</w:t>
-      </w:r>
-      <w:r>
-        <w:rPr>
-          <w:i/>
-          <w:lang w:val="es-ES"/>
-        </w:rPr>
-        <w:t>, ¡Ya se! Eso quiere decir que debo colocar 8 líneas de izquierda a derecha y escoger la primera.</w:t>
-      </w:r>
-    </w:p>
-    <w:p>
-      <w:pPr>
-        <w:rPr>
-          <w:lang w:val="es-ES"/>
-        </w:rPr>
-      </w:pPr>
-      <w:r>
-        <w:rPr>
-          <w:lang w:val="es-ES"/>
-        </w:rPr>
-        <w:t>Aparece un circulo blanco que parp</w:t>
-      </w:r>
-      <w:r>
-        <w:rPr>
-          <w:lang w:val="es-ES"/>
-        </w:rPr>
-        <w:t>adea en el + de las coordenadas horizontales</w:t>
+        <w:t>Presiona M para abrir el mapa.</w:t>
+      </w:r>
+    </w:p>
+    <w:p>
+      <w:pPr>
+        <w:rPr>
+          <w:lang w:val="es-ES"/>
+        </w:rPr>
+      </w:pPr>
+      <w:r>
+        <w:rPr>
+          <w:lang w:val="es-ES"/>
+        </w:rPr>
+        <w:t>Se</w:t>
+      </w:r>
+      <w:r>
+        <w:rPr>
+          <w:lang w:val="es-ES"/>
+        </w:rPr>
+        <w:t xml:space="preserve"> muestra un Presiona M para abrir el mapa</w:t>
+      </w:r>
+      <w:r>
+        <w:rPr>
+          <w:lang w:val="es-ES"/>
+        </w:rPr>
+        <w:t xml:space="preserve"> se lee el siguiente texto</w:t>
       </w:r>
     </w:p>
     <w:p>
@@ -247,26 +190,173 @@
           <w:i/>
           <w:lang w:val="es-ES"/>
         </w:rPr>
-        <w:t xml:space="preserve">(Pirata): Ahora 3/10 en vertical, deben estar 10 líneas de arriba hacia abajo y yo escogeré la numero 3.  </w:t>
-      </w:r>
-    </w:p>
-    <w:p>
-      <w:pPr>
-        <w:rPr>
-          <w:lang w:val="es-ES"/>
-        </w:rPr>
-      </w:pPr>
-      <w:r>
-        <w:rPr>
-          <w:lang w:val="es-ES"/>
-        </w:rPr>
-        <w:t>Aparece un circulo blanco que parp</w:t>
-      </w:r>
-      <w:r>
-        <w:rPr>
-          <w:lang w:val="es-ES"/>
-        </w:rPr>
-        <w:t>adea en el + de las coordenadas horizontales</w:t>
+        <w:t>(Pirata</w:t>
+      </w:r>
+      <w:r>
+        <w:rPr>
+          <w:i/>
+          <w:lang w:val="es-ES"/>
+        </w:rPr>
+        <w:t xml:space="preserve">): ¡Vaya! El mapa me </w:t>
+      </w:r>
+      <w:r>
+        <w:rPr>
+          <w:i/>
+          <w:lang w:val="es-ES"/>
+        </w:rPr>
+        <w:t xml:space="preserve">ha da cuatro </w:t>
+      </w:r>
+      <w:r>
+        <w:rPr>
+          <w:i/>
+          <w:lang w:val="es-ES"/>
+        </w:rPr>
+        <w:t>coordenadas, probare con la primera.</w:t>
+      </w:r>
+      <w:r>
+        <w:rPr>
+          <w:i/>
+          <w:lang w:val="es-ES"/>
+        </w:rPr>
+        <w:br/>
+        <w:t>1/</w:t>
+      </w:r>
+      <w:proofErr w:type="gramStart"/>
+      <w:r>
+        <w:rPr>
+          <w:i/>
+          <w:lang w:val="es-ES"/>
+        </w:rPr>
+        <w:t>2</w:t>
+      </w:r>
+      <w:r>
+        <w:rPr>
+          <w:i/>
+          <w:lang w:val="es-ES"/>
+        </w:rPr>
+        <w:t xml:space="preserve"> </w:t>
+      </w:r>
+      <w:r>
+        <w:rPr>
+          <w:i/>
+          <w:lang w:val="es-ES"/>
+        </w:rPr>
+        <w:t xml:space="preserve"> por</w:t>
+      </w:r>
+      <w:proofErr w:type="gramEnd"/>
+      <w:r>
+        <w:rPr>
+          <w:i/>
+          <w:lang w:val="es-ES"/>
+        </w:rPr>
+        <w:t xml:space="preserve"> 1/4 </w:t>
+      </w:r>
+      <w:r>
+        <w:rPr>
+          <w:i/>
+          <w:lang w:val="es-ES"/>
+        </w:rPr>
+        <w:t xml:space="preserve"> </w:t>
+      </w:r>
+      <w:r>
+        <w:rPr>
+          <w:i/>
+          <w:lang w:val="es-ES"/>
+        </w:rPr>
+        <w:t>en rojo</w:t>
+      </w:r>
+      <w:r>
+        <w:rPr>
+          <w:i/>
+          <w:lang w:val="es-ES"/>
+        </w:rPr>
+        <w:t xml:space="preserve">, ¡Ya se! </w:t>
+      </w:r>
+      <w:r>
+        <w:rPr>
+          <w:i/>
+          <w:lang w:val="es-ES"/>
+        </w:rPr>
+        <w:t xml:space="preserve">Debería multiplicar los numeradores y denominadores para encontrar la </w:t>
+      </w:r>
+      <w:r>
+        <w:rPr>
+          <w:i/>
+          <w:lang w:val="es-ES"/>
+        </w:rPr>
+        <w:t>línea roja adecuada</w:t>
+      </w:r>
+      <w:r>
+        <w:rPr>
+          <w:i/>
+          <w:lang w:val="es-ES"/>
+        </w:rPr>
+        <w:t>, eso quiere decir que debo colocar 8 líneas rojas</w:t>
+      </w:r>
+      <w:r>
+        <w:rPr>
+          <w:i/>
+          <w:lang w:val="es-ES"/>
+        </w:rPr>
+        <w:t xml:space="preserve"> </w:t>
+      </w:r>
+      <w:r>
+        <w:rPr>
+          <w:i/>
+          <w:lang w:val="es-ES"/>
+        </w:rPr>
+        <w:t>para luego</w:t>
+      </w:r>
+      <w:r>
+        <w:rPr>
+          <w:i/>
+          <w:lang w:val="es-ES"/>
+        </w:rPr>
+        <w:t xml:space="preserve"> </w:t>
+      </w:r>
+      <w:r>
+        <w:rPr>
+          <w:i/>
+          <w:lang w:val="es-ES"/>
+        </w:rPr>
+        <w:t xml:space="preserve">encontrar la línea correcta en azul y ubicar la posición </w:t>
+      </w:r>
+      <w:r>
+        <w:rPr>
+          <w:i/>
+          <w:u w:val="single"/>
+          <w:lang w:val="es-ES"/>
+        </w:rPr>
+        <w:t>del</w:t>
+      </w:r>
+      <w:r>
+        <w:rPr>
+          <w:i/>
+          <w:lang w:val="es-ES"/>
+        </w:rPr>
+        <w:t xml:space="preserve"> cofre</w:t>
+      </w:r>
+      <w:r>
+        <w:rPr>
+          <w:i/>
+          <w:lang w:val="es-ES"/>
+        </w:rPr>
+        <w:t>.</w:t>
+      </w:r>
+    </w:p>
+    <w:p>
+      <w:pPr>
+        <w:rPr>
+          <w:b/>
+          <w:lang w:val="es-ES"/>
+        </w:rPr>
+      </w:pPr>
+      <w:r>
+        <w:rPr>
+          <w:b/>
+          <w:lang w:val="es-ES"/>
+        </w:rPr>
+        <w:t>Aparece un circulo blanco que parpadea en el + de las coordenadas horizontales</w:t>
       </w:r>
     </w:p>
     <w:p>
@@ -287,40 +377,124 @@
           <w:i/>
           <w:lang w:val="es-ES"/>
         </w:rPr>
-        <w:t xml:space="preserve">(Pirata): </w:t>
-      </w:r>
-      <w:r>
-        <w:rPr>
-          <w:i/>
-          <w:lang w:val="es-ES"/>
-        </w:rPr>
-        <w:t xml:space="preserve">Ahora que sé </w:t>
-      </w:r>
-      <w:r>
-        <w:rPr>
-          <w:i/>
-          <w:lang w:val="es-ES"/>
-        </w:rPr>
-        <w:t>que significa cada una debo dar click en la cruz donde se intersecta 1/8 y 3/10.</w:t>
-      </w:r>
-    </w:p>
-    <w:p>
-      <w:pPr>
-        <w:rPr>
-          <w:lang w:val="es-ES"/>
-        </w:rPr>
-      </w:pPr>
-      <w:r>
-        <w:rPr>
-          <w:lang w:val="es-ES"/>
-        </w:rPr>
-        <w:t>Aparece un circulo blanco que parpadea en la ubicación de las coordenadas</w:t>
-      </w:r>
-      <w:r>
-        <w:rPr>
-          <w:lang w:val="es-ES"/>
-        </w:rPr>
-        <w:t>.</w:t>
+        <w:t xml:space="preserve">(Pirata): Ahora </w:t>
+      </w:r>
+      <w:r>
+        <w:rPr>
+          <w:i/>
+          <w:lang w:val="es-ES"/>
+        </w:rPr>
+        <w:t>3</w:t>
+      </w:r>
+      <w:r>
+        <w:rPr>
+          <w:i/>
+          <w:lang w:val="es-ES"/>
+        </w:rPr>
+        <w:t>/</w:t>
+      </w:r>
+      <w:r>
+        <w:rPr>
+          <w:i/>
+          <w:lang w:val="es-ES"/>
+        </w:rPr>
+        <w:t>5</w:t>
+      </w:r>
+      <w:r>
+        <w:rPr>
+          <w:i/>
+          <w:lang w:val="es-ES"/>
+        </w:rPr>
+        <w:t xml:space="preserve"> </w:t>
+      </w:r>
+      <w:r>
+        <w:rPr>
+          <w:i/>
+          <w:lang w:val="es-ES"/>
+        </w:rPr>
+        <w:t xml:space="preserve">x 1/2 </w:t>
+      </w:r>
+      <w:r>
+        <w:rPr>
+          <w:i/>
+          <w:lang w:val="es-ES"/>
+        </w:rPr>
+        <w:t xml:space="preserve">en </w:t>
+      </w:r>
+      <w:r>
+        <w:rPr>
+          <w:i/>
+          <w:lang w:val="es-ES"/>
+        </w:rPr>
+        <w:t>azul</w:t>
+      </w:r>
+      <w:r>
+        <w:rPr>
+          <w:i/>
+          <w:lang w:val="es-ES"/>
+        </w:rPr>
+        <w:t>, deben e</w:t>
+      </w:r>
+      <w:r>
+        <w:rPr>
+          <w:i/>
+          <w:lang w:val="es-ES"/>
+        </w:rPr>
+        <w:t>xistir</w:t>
+      </w:r>
+      <w:r>
+        <w:rPr>
+          <w:i/>
+          <w:lang w:val="es-ES"/>
+        </w:rPr>
+        <w:t xml:space="preserve"> 10 líneas </w:t>
+      </w:r>
+      <w:r>
+        <w:rPr>
+          <w:i/>
+          <w:lang w:val="es-ES"/>
+        </w:rPr>
+        <w:t>azules</w:t>
+      </w:r>
+      <w:r>
+        <w:rPr>
+          <w:i/>
+          <w:lang w:val="es-ES"/>
+        </w:rPr>
+        <w:t xml:space="preserve"> </w:t>
+      </w:r>
+      <w:r>
+        <w:rPr>
+          <w:i/>
+          <w:lang w:val="es-ES"/>
+        </w:rPr>
+        <w:t>de la cual escogeré la numero 3</w:t>
+      </w:r>
+      <w:r>
+        <w:rPr>
+          <w:i/>
+          <w:lang w:val="es-ES"/>
+        </w:rPr>
+        <w:t xml:space="preserve">  </w:t>
+      </w:r>
+    </w:p>
+    <w:p>
+      <w:pPr>
+        <w:rPr>
+          <w:lang w:val="es-ES"/>
+        </w:rPr>
+      </w:pPr>
+      <w:r>
+        <w:rPr>
+          <w:lang w:val="es-ES"/>
+        </w:rPr>
+        <w:t>Aparece un circulo blanco que parp</w:t>
+      </w:r>
+      <w:r>
+        <w:rPr>
+          <w:lang w:val="es-ES"/>
+        </w:rPr>
+        <w:t>adea en el + de las coordenadas horizontales</w:t>
       </w:r>
     </w:p>
     <w:p>
@@ -341,55 +515,40 @@
           <w:i/>
           <w:lang w:val="es-ES"/>
         </w:rPr>
-        <w:t>(Pirata): Muy bien ahora debo encontrar el sitio que marca el mapa y los demás cofres.</w:t>
-      </w:r>
-    </w:p>
-    <w:p>
-      <w:pPr>
-        <w:rPr>
-          <w:lang w:val="es-ES"/>
-        </w:rPr>
-      </w:pPr>
-      <w:r>
-        <w:rPr>
-          <w:lang w:val="es-ES"/>
-        </w:rPr>
-        <w:t>Se le da libertad al jugador para que explore el mapa y encuentra las puertas.</w:t>
-      </w:r>
-    </w:p>
-    <w:p>
-      <w:pPr>
-        <w:rPr>
-          <w:lang w:val="es-ES"/>
-        </w:rPr>
-      </w:pPr>
-    </w:p>
-    <w:p>
-      <w:pPr>
-        <w:rPr>
-          <w:b/>
-          <w:lang w:val="es-ES"/>
-        </w:rPr>
-      </w:pPr>
-      <w:r>
-        <w:rPr>
-          <w:b/>
-          <w:lang w:val="es-ES"/>
-        </w:rPr>
-        <w:t>Encontrar primera puerta</w:t>
-      </w:r>
-    </w:p>
-    <w:p>
-      <w:pPr>
-        <w:rPr>
-          <w:lang w:val="es-ES"/>
-        </w:rPr>
-      </w:pPr>
-      <w:r>
-        <w:rPr>
-          <w:lang w:val="es-ES"/>
-        </w:rPr>
-        <w:t xml:space="preserve">Se realiza el paneo de cámara y se muestra la puerta </w:t>
+        <w:t xml:space="preserve">(Pirata): </w:t>
+      </w:r>
+      <w:r>
+        <w:rPr>
+          <w:i/>
+          <w:lang w:val="es-ES"/>
+        </w:rPr>
+        <w:t xml:space="preserve">Ahora que sé </w:t>
+      </w:r>
+      <w:r>
+        <w:rPr>
+          <w:i/>
+          <w:lang w:val="es-ES"/>
+        </w:rPr>
+        <w:t>que significa cada una debo dar click en la cruz donde se intersecta 1/8 y 3/10.</w:t>
+      </w:r>
+    </w:p>
+    <w:p>
+      <w:pPr>
+        <w:rPr>
+          <w:lang w:val="es-ES"/>
+        </w:rPr>
+      </w:pPr>
+      <w:r>
+        <w:rPr>
+          <w:lang w:val="es-ES"/>
+        </w:rPr>
+        <w:t>Aparece un circulo blanco que parpadea en la ubicación de las coordenadas</w:t>
+      </w:r>
+      <w:r>
+        <w:rPr>
+          <w:lang w:val="es-ES"/>
+        </w:rPr>
+        <w:t>.</w:t>
       </w:r>
     </w:p>
     <w:p>
@@ -410,166 +569,55 @@
           <w:i/>
           <w:lang w:val="es-ES"/>
         </w:rPr>
-        <w:t xml:space="preserve">(Pirata): </w:t>
-      </w:r>
-      <w:r>
-        <w:rPr>
-          <w:i/>
-          <w:lang w:val="es-ES"/>
-        </w:rPr>
-        <w:t>¡</w:t>
-      </w:r>
-      <w:r>
-        <w:rPr>
-          <w:i/>
-          <w:lang w:val="es-ES"/>
-        </w:rPr>
-        <w:t xml:space="preserve">Vaya esta puerta </w:t>
-      </w:r>
-      <w:r>
-        <w:rPr>
-          <w:i/>
-          <w:lang w:val="es-ES"/>
-        </w:rPr>
-        <w:t>sí</w:t>
-      </w:r>
-      <w:r>
-        <w:rPr>
-          <w:i/>
-          <w:lang w:val="es-ES"/>
-        </w:rPr>
-        <w:t xml:space="preserve"> que es grande</w:t>
-      </w:r>
-      <w:r>
-        <w:rPr>
-          <w:i/>
-          <w:lang w:val="es-ES"/>
-        </w:rPr>
-        <w:t xml:space="preserve">! </w:t>
-      </w:r>
-      <w:r>
-        <w:rPr>
-          <w:i/>
-          <w:lang w:val="es-ES"/>
-        </w:rPr>
-        <w:t>L</w:t>
-      </w:r>
-      <w:r>
-        <w:rPr>
-          <w:i/>
-          <w:lang w:val="es-ES"/>
-        </w:rPr>
-        <w:t>a puerta</w:t>
-      </w:r>
-      <w:r>
-        <w:rPr>
-          <w:i/>
-          <w:lang w:val="es-ES"/>
-        </w:rPr>
-        <w:t xml:space="preserve"> tiene varios acertijos.</w:t>
-      </w:r>
-      <w:r>
-        <w:rPr>
-          <w:i/>
-          <w:lang w:val="es-ES"/>
-        </w:rPr>
-        <w:br/>
-        <w:t>Al parecer debo colocar un valor y probar si es la respuesta adecuada en cada parte de la puerta</w:t>
-      </w:r>
-      <w:r>
-        <w:rPr>
-          <w:i/>
-          <w:lang w:val="es-ES"/>
-        </w:rPr>
-        <w:t xml:space="preserve">. </w:t>
-      </w:r>
-      <w:r>
-        <w:rPr>
-          <w:i/>
-          <w:lang w:val="es-ES"/>
-        </w:rPr>
-        <w:t>Proba</w:t>
-      </w:r>
-      <w:r>
-        <w:rPr>
-          <w:i/>
-          <w:lang w:val="es-ES"/>
-        </w:rPr>
-        <w:t>re colocando la respuesta en la cerradura del centro</w:t>
-      </w:r>
-      <w:r>
-        <w:rPr>
-          <w:i/>
-          <w:lang w:val="es-ES"/>
-        </w:rPr>
-        <w:t>.</w:t>
-      </w:r>
-    </w:p>
-    <w:p>
-      <w:pPr>
-        <w:rPr>
-          <w:lang w:val="es-ES"/>
-        </w:rPr>
-      </w:pPr>
-      <w:r>
-        <w:rPr>
-          <w:lang w:val="es-ES"/>
-        </w:rPr>
-        <w:t xml:space="preserve">Cuando coloque un valor en el </w:t>
-      </w:r>
-      <w:r>
-        <w:rPr>
-          <w:lang w:val="es-ES"/>
-        </w:rPr>
-        <w:t>Input Field</w:t>
-      </w:r>
-      <w:r>
-        <w:rPr>
-          <w:lang w:val="es-ES"/>
-        </w:rPr>
-        <w:t>, aparecerá un circulo blanco que parpadea donde debe hacer click para probar la respuesta de</w:t>
-      </w:r>
-      <w:r>
-        <w:rPr>
-          <w:lang w:val="es-ES"/>
-        </w:rPr>
-        <w:t xml:space="preserve"> </w:t>
-      </w:r>
-      <w:r>
-        <w:rPr>
-          <w:lang w:val="es-ES"/>
-        </w:rPr>
-        <w:t>l</w:t>
-      </w:r>
-      <w:r>
-        <w:rPr>
-          <w:lang w:val="es-ES"/>
-        </w:rPr>
-        <w:t>os diferentes</w:t>
-      </w:r>
-      <w:r>
-        <w:rPr>
-          <w:lang w:val="es-ES"/>
-        </w:rPr>
-        <w:t xml:space="preserve"> </w:t>
-      </w:r>
-      <w:r>
-        <w:rPr>
-          <w:lang w:val="es-ES"/>
-        </w:rPr>
-        <w:t>módulo</w:t>
-      </w:r>
-      <w:r>
-        <w:rPr>
-          <w:lang w:val="es-ES"/>
-        </w:rPr>
-        <w:t>s</w:t>
-      </w:r>
-      <w:r>
-        <w:rPr>
-          <w:lang w:val="es-ES"/>
-        </w:rPr>
-        <w:t>.</w:t>
+        <w:t>(Pirata): Muy bien ahora debo encontrar el sitio que marca el mapa y los demás cofres.</w:t>
+      </w:r>
+    </w:p>
+    <w:p>
+      <w:pPr>
+        <w:rPr>
+          <w:lang w:val="es-ES"/>
+        </w:rPr>
+      </w:pPr>
+      <w:r>
+        <w:rPr>
+          <w:lang w:val="es-ES"/>
+        </w:rPr>
+        <w:t>Se le da libertad al jugador para que explore el mapa y encuentra las puertas.</w:t>
+      </w:r>
+    </w:p>
+    <w:p>
+      <w:pPr>
+        <w:rPr>
+          <w:lang w:val="es-ES"/>
+        </w:rPr>
+      </w:pPr>
+    </w:p>
+    <w:p>
+      <w:pPr>
+        <w:rPr>
+          <w:b/>
+          <w:lang w:val="es-ES"/>
+        </w:rPr>
+      </w:pPr>
+      <w:r>
+        <w:rPr>
+          <w:b/>
+          <w:lang w:val="es-ES"/>
+        </w:rPr>
+        <w:t>Encontrar primera puerta</w:t>
+      </w:r>
+    </w:p>
+    <w:p>
+      <w:pPr>
+        <w:rPr>
+          <w:lang w:val="es-ES"/>
+        </w:rPr>
+      </w:pPr>
+      <w:r>
+        <w:rPr>
+          <w:lang w:val="es-ES"/>
+        </w:rPr>
+        <w:t xml:space="preserve">Se realiza el paneo de cámara y se muestra la puerta </w:t>
       </w:r>
     </w:p>
     <w:p>
@@ -590,27 +638,182 @@
           <w:i/>
           <w:lang w:val="es-ES"/>
         </w:rPr>
-        <w:t>(Pirata): Las tres partes están relacionadas</w:t>
-      </w:r>
-      <w:r>
-        <w:rPr>
-          <w:i/>
-          <w:lang w:val="es-ES"/>
-        </w:rPr>
-        <w:t>, me pregunto si esta respuesta servirá para los demás.</w:t>
-      </w:r>
-    </w:p>
-    <w:p>
-      <w:pPr>
-        <w:rPr>
-          <w:lang w:val="es-ES"/>
-        </w:rPr>
-      </w:pPr>
-      <w:r>
-        <w:rPr>
-          <w:lang w:val="es-ES"/>
-        </w:rPr>
-        <w:t>Al comprobar las respuestas correctas y ver que todas están bien y se abren las puertas</w:t>
+        <w:t xml:space="preserve">(Pirata): </w:t>
+      </w:r>
+      <w:r>
+        <w:rPr>
+          <w:i/>
+          <w:lang w:val="es-ES"/>
+        </w:rPr>
+        <w:t>¡</w:t>
+      </w:r>
+      <w:r>
+        <w:rPr>
+          <w:i/>
+          <w:lang w:val="es-ES"/>
+        </w:rPr>
+        <w:t xml:space="preserve">Vaya esta puerta </w:t>
+      </w:r>
+      <w:r>
+        <w:rPr>
+          <w:i/>
+          <w:lang w:val="es-ES"/>
+        </w:rPr>
+        <w:t>sí</w:t>
+      </w:r>
+      <w:r>
+        <w:rPr>
+          <w:i/>
+          <w:lang w:val="es-ES"/>
+        </w:rPr>
+        <w:t xml:space="preserve"> que es grande</w:t>
+      </w:r>
+      <w:r>
+        <w:rPr>
+          <w:i/>
+          <w:lang w:val="es-ES"/>
+        </w:rPr>
+        <w:t xml:space="preserve">! </w:t>
+      </w:r>
+      <w:r>
+        <w:rPr>
+          <w:i/>
+          <w:lang w:val="es-ES"/>
+        </w:rPr>
+        <w:t>L</w:t>
+      </w:r>
+      <w:r>
+        <w:rPr>
+          <w:i/>
+          <w:lang w:val="es-ES"/>
+        </w:rPr>
+        <w:t>a puerta</w:t>
+      </w:r>
+      <w:r>
+        <w:rPr>
+          <w:i/>
+          <w:lang w:val="es-ES"/>
+        </w:rPr>
+        <w:t xml:space="preserve"> tiene varios acertijos.</w:t>
+      </w:r>
+      <w:r>
+        <w:rPr>
+          <w:i/>
+          <w:lang w:val="es-ES"/>
+        </w:rPr>
+        <w:br/>
+        <w:t>Al parecer debo colocar un valor y probar si es la respuesta adecuada en cada parte de la puerta</w:t>
+      </w:r>
+      <w:r>
+        <w:rPr>
+          <w:i/>
+          <w:lang w:val="es-ES"/>
+        </w:rPr>
+        <w:t xml:space="preserve">. </w:t>
+      </w:r>
+      <w:r>
+        <w:rPr>
+          <w:i/>
+          <w:lang w:val="es-ES"/>
+        </w:rPr>
+        <w:t>Proba</w:t>
+      </w:r>
+      <w:r>
+        <w:rPr>
+          <w:i/>
+          <w:lang w:val="es-ES"/>
+        </w:rPr>
+        <w:t xml:space="preserve">re colocando la respuesta en la </w:t>
+      </w:r>
+      <w:proofErr w:type="spellStart"/>
+      <w:r>
+        <w:rPr>
+          <w:i/>
+          <w:lang w:val="es-ES"/>
+        </w:rPr>
+        <w:t>incognita</w:t>
+      </w:r>
+      <w:proofErr w:type="spellEnd"/>
+      <w:r>
+        <w:rPr>
+          <w:i/>
+          <w:lang w:val="es-ES"/>
+        </w:rPr>
+        <w:t xml:space="preserve"> del centro</w:t>
+      </w:r>
+      <w:r>
+        <w:rPr>
+          <w:i/>
+          <w:lang w:val="es-ES"/>
+        </w:rPr>
+        <w:t>.</w:t>
+      </w:r>
+    </w:p>
+    <w:p>
+      <w:pPr>
+        <w:rPr>
+          <w:lang w:val="es-ES"/>
+        </w:rPr>
+      </w:pPr>
+      <w:r>
+        <w:rPr>
+          <w:lang w:val="es-ES"/>
+        </w:rPr>
+        <w:t xml:space="preserve">Cuando coloque un valor en el </w:t>
+      </w:r>
+      <w:r>
+        <w:rPr>
+          <w:lang w:val="es-ES"/>
+        </w:rPr>
+        <w:t>Input Field</w:t>
+      </w:r>
+      <w:r>
+        <w:rPr>
+          <w:lang w:val="es-ES"/>
+        </w:rPr>
+        <w:t>, aparecerá un circulo blanco que parpadea donde debe hacer click para probar la respuesta de</w:t>
+      </w:r>
+      <w:r>
+        <w:rPr>
+          <w:lang w:val="es-ES"/>
+        </w:rPr>
+        <w:t xml:space="preserve"> </w:t>
+      </w:r>
+      <w:r>
+        <w:rPr>
+          <w:lang w:val="es-ES"/>
+        </w:rPr>
+        <w:t>l</w:t>
+      </w:r>
+      <w:r>
+        <w:rPr>
+          <w:lang w:val="es-ES"/>
+        </w:rPr>
+        <w:t>os diferentes</w:t>
+      </w:r>
+      <w:r>
+        <w:rPr>
+          <w:lang w:val="es-ES"/>
+        </w:rPr>
+        <w:t xml:space="preserve"> </w:t>
+      </w:r>
+      <w:r>
+        <w:rPr>
+          <w:lang w:val="es-ES"/>
+        </w:rPr>
+        <w:t>módulo</w:t>
+      </w:r>
+      <w:r>
+        <w:rPr>
+          <w:lang w:val="es-ES"/>
+        </w:rPr>
+        <w:t>s</w:t>
+      </w:r>
+      <w:r>
+        <w:rPr>
+          <w:lang w:val="es-ES"/>
+        </w:rPr>
+        <w:t>.</w:t>
       </w:r>
     </w:p>
     <w:p>
@@ -631,61 +834,27 @@
           <w:i/>
           <w:lang w:val="es-ES"/>
         </w:rPr>
-        <w:t>(Pirata): ¡</w:t>
-      </w:r>
-      <w:r>
-        <w:rPr>
-          <w:i/>
-          <w:lang w:val="es-ES"/>
-        </w:rPr>
-        <w:t>A</w:t>
-      </w:r>
-      <w:r>
-        <w:rPr>
-          <w:i/>
-          <w:lang w:val="es-ES"/>
-        </w:rPr>
-        <w:t>sí que la división de esos números también puedo verlo como una multiplicación y como una fracción! Eso sí que no me lo esperaba.</w:t>
-      </w:r>
-    </w:p>
-    <w:p>
-      <w:pPr>
-        <w:rPr>
-          <w:lang w:val="es-ES"/>
-        </w:rPr>
-      </w:pPr>
-      <w:r>
-        <w:rPr>
-          <w:b/>
-          <w:lang w:val="es-ES"/>
-        </w:rPr>
-        <w:t>Encontrar Primer Cofre</w:t>
-      </w:r>
-    </w:p>
-    <w:p>
-      <w:pPr>
-        <w:rPr>
-          <w:lang w:val="es-ES"/>
-        </w:rPr>
-      </w:pPr>
-      <w:r>
-        <w:rPr>
-          <w:lang w:val="es-ES"/>
-        </w:rPr>
-        <w:lastRenderedPageBreak/>
-        <w:t xml:space="preserve">El jugador encuentra el primer cofre con </w:t>
-      </w:r>
-      <w:r>
-        <w:rPr>
-          <w:lang w:val="es-ES"/>
-        </w:rPr>
-        <w:t xml:space="preserve">3 </w:t>
-      </w:r>
-      <w:r>
-        <w:rPr>
-          <w:lang w:val="es-ES"/>
-        </w:rPr>
-        <w:t xml:space="preserve">modulo </w:t>
+        <w:t>(Pirata): Las tres partes están relacionadas</w:t>
+      </w:r>
+      <w:r>
+        <w:rPr>
+          <w:i/>
+          <w:lang w:val="es-ES"/>
+        </w:rPr>
+        <w:t>, me pregunto si esta respuesta servirá para los demás.</w:t>
+      </w:r>
+    </w:p>
+    <w:p>
+      <w:pPr>
+        <w:rPr>
+          <w:lang w:val="es-ES"/>
+        </w:rPr>
+      </w:pPr>
+      <w:r>
+        <w:rPr>
+          <w:lang w:val="es-ES"/>
+        </w:rPr>
+        <w:t>Al comprobar las respuestas correctas y ver que todas están bien y se abren las puertas</w:t>
       </w:r>
     </w:p>
     <w:p>
@@ -706,64 +875,61 @@
           <w:i/>
           <w:lang w:val="es-ES"/>
         </w:rPr>
-        <w:t>(Pi</w:t>
-      </w:r>
-      <w:r>
-        <w:rPr>
-          <w:i/>
-          <w:lang w:val="es-ES"/>
-        </w:rPr>
-        <w:t xml:space="preserve">rata): Mmm… vaya este cofre parece que </w:t>
-      </w:r>
-      <w:r>
-        <w:rPr>
-          <w:i/>
-          <w:lang w:val="es-ES"/>
-        </w:rPr>
-        <w:t>está</w:t>
-      </w:r>
-      <w:r>
-        <w:rPr>
-          <w:i/>
-          <w:lang w:val="es-ES"/>
-        </w:rPr>
-        <w:t xml:space="preserve"> cerrado y tiene </w:t>
-      </w:r>
-      <w:r>
-        <w:rPr>
-          <w:i/>
-          <w:lang w:val="es-ES"/>
-        </w:rPr>
-        <w:t>varios acertijos</w:t>
-      </w:r>
-      <w:r>
-        <w:rPr>
-          <w:i/>
-          <w:lang w:val="es-ES"/>
-        </w:rPr>
-        <w:t>.</w:t>
-      </w:r>
-    </w:p>
-    <w:p>
-      <w:pPr>
+        <w:t>(Pirata): ¡</w:t>
+      </w:r>
+      <w:r>
+        <w:rPr>
+          <w:i/>
+          <w:lang w:val="es-ES"/>
+        </w:rPr>
+        <w:t>A</w:t>
+      </w:r>
+      <w:r>
+        <w:rPr>
+          <w:i/>
+          <w:lang w:val="es-ES"/>
+        </w:rPr>
+        <w:t>sí que la división de esos números también puedo verlo como una multiplicación y como una fracción! Eso sí que no me lo esperaba.</w:t>
+      </w:r>
+    </w:p>
+    <w:p>
+      <w:pPr>
+        <w:rPr>
+          <w:lang w:val="es-ES"/>
+        </w:rPr>
+      </w:pPr>
+      <w:r>
         <w:rPr>
           <w:b/>
           <w:lang w:val="es-ES"/>
         </w:rPr>
-      </w:pPr>
-      <w:r>
-        <w:rPr>
-          <w:b/>
-          <w:lang w:val="es-ES"/>
-        </w:rPr>
-        <w:t xml:space="preserve">Módulo </w:t>
-      </w:r>
-      <w:r>
-        <w:rPr>
-          <w:b/>
-          <w:lang w:val="es-ES"/>
-        </w:rPr>
-        <w:t>2</w:t>
+        <w:lastRenderedPageBreak/>
+        <w:t>Encontrar Primer Cofre</w:t>
+      </w:r>
+    </w:p>
+    <w:p>
+      <w:pPr>
+        <w:rPr>
+          <w:lang w:val="es-ES"/>
+        </w:rPr>
+      </w:pPr>
+      <w:r>
+        <w:rPr>
+          <w:lang w:val="es-ES"/>
+        </w:rPr>
+        <w:t xml:space="preserve">El jugador encuentra el primer cofre con </w:t>
+      </w:r>
+      <w:r>
+        <w:rPr>
+          <w:lang w:val="es-ES"/>
+        </w:rPr>
+        <w:t xml:space="preserve">3 </w:t>
+      </w:r>
+      <w:r>
+        <w:rPr>
+          <w:lang w:val="es-ES"/>
+        </w:rPr>
+        <w:t xml:space="preserve">modulo </w:t>
       </w:r>
     </w:p>
     <w:p>
@@ -784,68 +950,64 @@
           <w:i/>
           <w:lang w:val="es-ES"/>
         </w:rPr>
-        <w:t>(Pirata):</w:t>
-      </w:r>
-      <w:r>
-        <w:rPr>
-          <w:i/>
-          <w:lang w:val="es-ES"/>
-        </w:rPr>
-        <w:t xml:space="preserve"> En este acertijo parece que debo girar la palanca </w:t>
-      </w:r>
-      <w:r>
-        <w:rPr>
-          <w:i/>
-          <w:lang w:val="es-ES"/>
-        </w:rPr>
-        <w:t xml:space="preserve">la cantidad que me indica </w:t>
-      </w:r>
-      <w:r>
-        <w:rPr>
-          <w:i/>
-          <w:lang w:val="es-ES"/>
-        </w:rPr>
-        <w:t xml:space="preserve">el numerador de </w:t>
-      </w:r>
-      <w:r>
-        <w:rPr>
-          <w:i/>
-          <w:lang w:val="es-ES"/>
-        </w:rPr>
-        <w:t>la fracción.</w:t>
-      </w:r>
-    </w:p>
-    <w:p>
-      <w:pPr>
-        <w:rPr>
-          <w:lang w:val="es-ES"/>
-        </w:rPr>
-      </w:pPr>
-      <w:r>
-        <w:rPr>
-          <w:lang w:val="es-ES"/>
-        </w:rPr>
-        <w:t>Se muestran las flechas del t</w:t>
-      </w:r>
-      <w:r>
-        <w:rPr>
-          <w:lang w:val="es-ES"/>
-        </w:rPr>
-        <w:t xml:space="preserve">eclado/Botones para que gire la palanca y en el centro se observa el numerador de una fracción que debe ser respondida. </w:t>
-      </w:r>
-    </w:p>
-    <w:p>
-      <w:pPr>
-        <w:rPr>
-          <w:u w:val="single"/>
-          <w:lang w:val="es-ES"/>
-        </w:rPr>
-      </w:pPr>
-      <w:r>
-        <w:rPr>
-          <w:lang w:val="es-ES"/>
-        </w:rPr>
-        <w:t>*Si al girar la palanca llega al límite de giro*</w:t>
+        <w:t>(Pi</w:t>
+      </w:r>
+      <w:r>
+        <w:rPr>
+          <w:i/>
+          <w:lang w:val="es-ES"/>
+        </w:rPr>
+        <w:t xml:space="preserve">rata): Mmm… vaya este cofre parece que </w:t>
+      </w:r>
+      <w:r>
+        <w:rPr>
+          <w:i/>
+          <w:lang w:val="es-ES"/>
+        </w:rPr>
+        <w:t>está</w:t>
+      </w:r>
+      <w:r>
+        <w:rPr>
+          <w:i/>
+          <w:lang w:val="es-ES"/>
+        </w:rPr>
+        <w:t xml:space="preserve"> cerrado y tiene </w:t>
+      </w:r>
+      <w:r>
+        <w:rPr>
+          <w:i/>
+          <w:lang w:val="es-ES"/>
+        </w:rPr>
+        <w:t>varios acertijos</w:t>
+      </w:r>
+      <w:r>
+        <w:rPr>
+          <w:i/>
+          <w:lang w:val="es-ES"/>
+        </w:rPr>
+        <w:t>.</w:t>
+      </w:r>
+    </w:p>
+    <w:p>
+      <w:pPr>
+        <w:rPr>
+          <w:b/>
+          <w:lang w:val="es-ES"/>
+        </w:rPr>
+      </w:pPr>
+      <w:r>
+        <w:rPr>
+          <w:b/>
+          <w:lang w:val="es-ES"/>
+        </w:rPr>
+        <w:t xml:space="preserve">Módulo </w:t>
+      </w:r>
+      <w:r>
+        <w:rPr>
+          <w:b/>
+          <w:lang w:val="es-ES"/>
+        </w:rPr>
+        <w:t>2</w:t>
       </w:r>
     </w:p>
     <w:p>
@@ -866,47 +1028,54 @@
           <w:i/>
           <w:lang w:val="es-ES"/>
         </w:rPr>
-        <w:t>(Pirata): Parece que el límite que puedo girar es la segunda fracción que me muestran.</w:t>
-      </w:r>
-    </w:p>
-    <w:p>
-      <w:pPr>
-        <w:rPr>
-          <w:lang w:val="es-ES"/>
-        </w:rPr>
-      </w:pPr>
-      <w:r>
-        <w:rPr>
-          <w:lang w:val="es-ES"/>
-        </w:rPr>
-        <w:t>Con cada giro se</w:t>
-      </w:r>
-      <w:r>
-        <w:rPr>
-          <w:lang w:val="es-ES"/>
-        </w:rPr>
-        <w:t xml:space="preserve"> deja un rastro del camino recorrido por la palanca. </w:t>
-      </w:r>
-      <w:r>
-        <w:rPr>
-          <w:lang w:val="es-ES"/>
-        </w:rPr>
-        <w:t>La cantidad de veces que debe girar la palanca es el numerador de la pregunta</w:t>
-      </w:r>
-    </w:p>
-    <w:p>
-      <w:pPr>
-        <w:rPr>
-          <w:b/>
-          <w:lang w:val="es-ES"/>
-        </w:rPr>
-      </w:pPr>
-      <w:r>
-        <w:rPr>
-          <w:b/>
-          <w:lang w:val="es-ES"/>
-        </w:rPr>
-        <w:t>Módulo 2</w:t>
+        <w:t>(Pirata):</w:t>
+      </w:r>
+      <w:r>
+        <w:rPr>
+          <w:i/>
+          <w:lang w:val="es-ES"/>
+        </w:rPr>
+        <w:t xml:space="preserve"> En este acertijo parece que debo </w:t>
+      </w:r>
+      <w:r>
+        <w:rPr>
+          <w:i/>
+          <w:lang w:val="es-ES"/>
+        </w:rPr>
+        <w:t xml:space="preserve">indicarle cuanto debe girar la cerradura basándome en </w:t>
+      </w:r>
+    </w:p>
+    <w:p>
+      <w:pPr>
+        <w:rPr>
+          <w:lang w:val="es-ES"/>
+        </w:rPr>
+      </w:pPr>
+      <w:r>
+        <w:rPr>
+          <w:lang w:val="es-ES"/>
+        </w:rPr>
+        <w:t>Se muestran las flechas del t</w:t>
+      </w:r>
+      <w:r>
+        <w:rPr>
+          <w:lang w:val="es-ES"/>
+        </w:rPr>
+        <w:t xml:space="preserve">eclado/Botones para que gire la palanca y en el centro se observa el numerador de una fracción que debe ser respondida. </w:t>
+      </w:r>
+    </w:p>
+    <w:p>
+      <w:pPr>
+        <w:rPr>
+          <w:u w:val="single"/>
+          <w:lang w:val="es-ES"/>
+        </w:rPr>
+      </w:pPr>
+      <w:r>
+        <w:rPr>
+          <w:lang w:val="es-ES"/>
+        </w:rPr>
+        <w:t>*Si al girar la palanca llega al límite de giro*</w:t>
       </w:r>
     </w:p>
     <w:p>
@@ -927,41 +1096,32 @@
           <w:i/>
           <w:lang w:val="es-ES"/>
         </w:rPr>
-        <w:t>(Pirata):</w:t>
-      </w:r>
-      <w:r>
-        <w:rPr>
-          <w:i/>
-          <w:lang w:val="es-ES"/>
-        </w:rPr>
-        <w:t xml:space="preserve"> En este acertijo parece que debo girar la palanca la cantidad que me indica el denominador de la fracción.</w:t>
-      </w:r>
-    </w:p>
-    <w:p>
-      <w:pPr>
-        <w:rPr>
-          <w:i/>
-          <w:lang w:val="es-ES"/>
-        </w:rPr>
-      </w:pPr>
-      <w:r>
-        <w:rPr>
-          <w:lang w:val="es-ES"/>
-        </w:rPr>
-        <w:t>Se muestran las flechas del teclado/Botones para que cambie el denominador y la cantidad de divisiones que hay en el módulo mientras que en el centro se observa el numerador que no cambia de la fracción.</w:t>
-      </w:r>
-    </w:p>
-    <w:p>
-      <w:pPr>
-        <w:rPr>
-          <w:lang w:val="es-ES"/>
-        </w:rPr>
-      </w:pPr>
-      <w:r>
-        <w:rPr>
-          <w:lang w:val="es-ES"/>
-        </w:rPr>
-        <w:t>Con cambio de denominador la palanca se colocará en el lugar que indique el numerador con la intención de que se escoja el denominador como respuesta.</w:t>
+        <w:t>(Pirata): Parece que el límite que puedo girar es la segunda fracción que me muestran.</w:t>
+      </w:r>
+    </w:p>
+    <w:p>
+      <w:pPr>
+        <w:rPr>
+          <w:lang w:val="es-ES"/>
+        </w:rPr>
+      </w:pPr>
+      <w:r>
+        <w:rPr>
+          <w:lang w:val="es-ES"/>
+        </w:rPr>
+        <w:t>Con cada giro se</w:t>
+      </w:r>
+      <w:r>
+        <w:rPr>
+          <w:lang w:val="es-ES"/>
+        </w:rPr>
+        <w:t xml:space="preserve"> deja un rastro del camino recorrido por la palanca. </w:t>
+      </w:r>
+      <w:r>
+        <w:rPr>
+          <w:lang w:val="es-ES"/>
+        </w:rPr>
+        <w:t>La cantidad de veces que debe girar la palanca es el numerador de la pregunta</w:t>
       </w:r>
     </w:p>
     <w:p>
@@ -971,20 +1131,12 @@
           <w:lang w:val="es-ES"/>
         </w:rPr>
       </w:pPr>
-    </w:p>
-    <w:p>
-      <w:pPr>
+      <w:r>
         <w:rPr>
           <w:b/>
           <w:lang w:val="es-ES"/>
         </w:rPr>
-      </w:pPr>
-      <w:r>
-        <w:rPr>
-          <w:b/>
-          <w:lang w:val="es-ES"/>
-        </w:rPr>
-        <w:t>Módulo 3</w:t>
+        <w:t>Módulo 2</w:t>
       </w:r>
     </w:p>
     <w:p>
@@ -1005,21 +1157,64 @@
           <w:i/>
           <w:lang w:val="es-ES"/>
         </w:rPr>
-        <w:t xml:space="preserve">(Pirata): ¡Este módulo </w:t>
-      </w:r>
-      <w:r>
-        <w:rPr>
-          <w:i/>
-          <w:lang w:val="es-ES"/>
-        </w:rPr>
-        <w:t>está</w:t>
-      </w:r>
-      <w:r>
-        <w:rPr>
-          <w:i/>
-          <w:lang w:val="es-ES"/>
-        </w:rPr>
-        <w:t xml:space="preserve"> vacío! Parece que tengo que llenarlo con estos cubos</w:t>
+        <w:t>(Pirata):</w:t>
+      </w:r>
+      <w:r>
+        <w:rPr>
+          <w:i/>
+          <w:lang w:val="es-ES"/>
+        </w:rPr>
+        <w:t xml:space="preserve"> En este acertijo parece que debo girar la palanca la cantidad que me indica el denominador de la fracción.</w:t>
+      </w:r>
+    </w:p>
+    <w:p>
+      <w:pPr>
+        <w:rPr>
+          <w:i/>
+          <w:lang w:val="es-ES"/>
+        </w:rPr>
+      </w:pPr>
+      <w:r>
+        <w:rPr>
+          <w:lang w:val="es-ES"/>
+        </w:rPr>
+        <w:t>Se muestran las flechas del teclado/Botones para que cambie el denominador y la cantidad de divisiones que hay en el módulo mientras que en el centro se observa el numerador que no cambia de la fracción.</w:t>
+      </w:r>
+    </w:p>
+    <w:p>
+      <w:pPr>
+        <w:rPr>
+          <w:lang w:val="es-ES"/>
+        </w:rPr>
+      </w:pPr>
+      <w:r>
+        <w:rPr>
+          <w:lang w:val="es-ES"/>
+        </w:rPr>
+        <w:t>Con cambio de denominador la palanca se colocará en el lugar que indique el numerador con la intención de que se escoja el denominador como respuesta.</w:t>
+      </w:r>
+    </w:p>
+    <w:p>
+      <w:pPr>
+        <w:rPr>
+          <w:b/>
+          <w:lang w:val="es-ES"/>
+        </w:rPr>
+      </w:pPr>
+    </w:p>
+    <w:p>
+      <w:pPr>
+        <w:rPr>
+          <w:b/>
+          <w:lang w:val="es-ES"/>
+        </w:rPr>
+      </w:pPr>
+      <w:r>
+        <w:rPr>
+          <w:b/>
+          <w:lang w:val="es-ES"/>
+        </w:rPr>
+        <w:t>Módulo 3</w:t>
       </w:r>
     </w:p>
     <w:p>
@@ -1055,7 +1250,65 @@
           <w:i/>
           <w:lang w:val="es-ES"/>
         </w:rPr>
-        <w:t>-(Pirata): Ahora que llene este espacio debo seleccionar la cantidad de cubos que usaran</w:t>
+        <w:t xml:space="preserve">-(Pirata): </w:t>
+      </w:r>
+      <w:r>
+        <w:rPr>
+          <w:i/>
+          <w:lang w:val="es-ES"/>
+        </w:rPr>
+        <w:t>D</w:t>
+      </w:r>
+      <w:r>
+        <w:rPr>
+          <w:i/>
+          <w:lang w:val="es-ES"/>
+        </w:rPr>
+        <w:t xml:space="preserve">ebo </w:t>
+      </w:r>
+      <w:r>
+        <w:rPr>
+          <w:i/>
+          <w:lang w:val="es-ES"/>
+        </w:rPr>
+        <w:t>colocar la cantidad de cu</w:t>
+      </w:r>
+      <w:r>
+        <w:rPr>
+          <w:i/>
+          <w:lang w:val="es-ES"/>
+        </w:rPr>
+        <w:t>adrados</w:t>
+      </w:r>
+      <w:r>
+        <w:rPr>
+          <w:i/>
+          <w:lang w:val="es-ES"/>
+        </w:rPr>
+        <w:t xml:space="preserve"> morados </w:t>
+      </w:r>
+      <w:r>
+        <w:rPr>
+          <w:i/>
+          <w:lang w:val="es-ES"/>
+        </w:rPr>
+        <w:t>que correspondan al multiplicar los denominadores de los cuadrados azules por los rojos y colorear según los numeradores.</w:t>
+      </w:r>
+    </w:p>
+    <w:p>
+      <w:pPr>
+        <w:jc w:val="center"/>
+        <w:rPr>
+          <w:i/>
+          <w:lang w:val="es-ES"/>
+        </w:rPr>
+      </w:pPr>
+      <w:r>
+        <w:rPr>
+          <w:i/>
+          <w:lang w:val="es-ES"/>
+        </w:rPr>
+        <w:t>-(Pirata): usare los botones de abajo para agregar o quitar filas y columnas en los cuadros morados</w:t>
       </w:r>
     </w:p>
     <w:p>
@@ -1093,6 +1346,55 @@
           <w:b/>
           <w:lang w:val="es-ES"/>
         </w:rPr>
+        <w:t>Cofre Abierto</w:t>
+      </w:r>
+    </w:p>
+    <w:p>
+      <w:pPr>
+        <w:jc w:val="center"/>
+        <w:rPr>
+          <w:i/>
+          <w:lang w:val="es-ES"/>
+        </w:rPr>
+      </w:pPr>
+      <w:r>
+        <w:rPr>
+          <w:i/>
+          <w:lang w:val="es-ES"/>
+        </w:rPr>
+        <w:t>-(Pirata): He encontrado una de las 4 gemas para abrir la puerta del tesoro final, tengo que encontrar las gemas restantes.</w:t>
+      </w:r>
+    </w:p>
+    <w:p>
+      <w:pPr>
+        <w:jc w:val="center"/>
+        <w:rPr>
+          <w:i/>
+          <w:lang w:val="es-ES"/>
+        </w:rPr>
+      </w:pPr>
+    </w:p>
+    <w:p>
+      <w:pPr>
+        <w:jc w:val="both"/>
+        <w:rPr>
+          <w:lang w:val="es-ES"/>
+        </w:rPr>
+      </w:pPr>
+    </w:p>
+    <w:p>
+      <w:pPr>
+        <w:jc w:val="both"/>
+        <w:rPr>
+          <w:b/>
+          <w:lang w:val="es-ES"/>
+        </w:rPr>
+      </w:pPr>
+      <w:r>
+        <w:rPr>
+          <w:b/>
+          <w:lang w:val="es-ES"/>
+        </w:rPr>
         <w:t>Final del Juego</w:t>
       </w:r>
     </w:p>
@@ -1103,6 +1405,8 @@
           <w:lang w:val="es-ES"/>
         </w:rPr>
       </w:pPr>
+      <w:bookmarkStart w:id="0" w:name="_GoBack"/>
+      <w:bookmarkEnd w:id="0"/>
       <w:r>
         <w:rPr>
           <w:lang w:val="es-ES"/>
@@ -1148,7 +1452,6 @@
           <w:i/>
           <w:lang w:val="es-ES"/>
         </w:rPr>
-        <w:lastRenderedPageBreak/>
         <w:t>(Pirata)</w:t>
       </w:r>
       <w:r>
@@ -1412,6 +1715,7 @@
     <w:lsdException w:name="HTML Sample" w:semiHidden="1" w:unhideWhenUsed="1"/>
     <w:lsdException w:name="HTML Typewriter" w:semiHidden="1" w:unhideWhenUsed="1"/>
     <w:lsdException w:name="HTML Variable" w:semiHidden="1" w:unhideWhenUsed="1"/>
+    <w:lsdException w:name="Normal Table" w:semiHidden="1" w:unhideWhenUsed="1"/>
     <w:lsdException w:name="annotation subject" w:semiHidden="1" w:unhideWhenUsed="1"/>
     <w:lsdException w:name="No List" w:semiHidden="1" w:unhideWhenUsed="1"/>
     <w:lsdException w:name="Outline List 1" w:semiHidden="1" w:unhideWhenUsed="1"/>
@@ -1454,8 +1758,11 @@
     <w:lsdException w:name="Table Contemporary" w:semiHidden="1" w:unhideWhenUsed="1"/>
     <w:lsdException w:name="Table Elegant" w:semiHidden="1" w:unhideWhenUsed="1"/>
     <w:lsdException w:name="Table Professional" w:semiHidden="1" w:unhideWhenUsed="1"/>
+    <w:lsdException w:name="Table Subtle 1" w:semiHidden="1" w:unhideWhenUsed="1"/>
     <w:lsdException w:name="Table Subtle 2" w:semiHidden="1" w:unhideWhenUsed="1"/>
     <w:lsdException w:name="Table Web 1" w:semiHidden="1" w:unhideWhenUsed="1"/>
+    <w:lsdException w:name="Table Web 2" w:semiHidden="1" w:unhideWhenUsed="1"/>
+    <w:lsdException w:name="Table Web 3" w:semiHidden="1" w:unhideWhenUsed="1"/>
     <w:lsdException w:name="Balloon Text" w:semiHidden="1" w:unhideWhenUsed="1"/>
     <w:lsdException w:name="Table Grid" w:uiPriority="39"/>
     <w:lsdException w:name="Table Theme" w:semiHidden="1" w:unhideWhenUsed="1"/>

</xml_diff>

<commit_message>
Idk changes i forgot?
</commit_message>
<xml_diff>
--- a/Assets/Resources/NFB4/Guion Texto.docx
+++ b/Assets/Resources/NFB4/Guion Texto.docx
@@ -174,6 +174,13 @@
     </w:p>
     <w:p>
       <w:pPr>
+        <w:rPr>
+          <w:lang w:val="es-ES"/>
+        </w:rPr>
+      </w:pPr>
+    </w:p>
+    <w:p>
+      <w:pPr>
         <w:pStyle w:val="Prrafodelista"/>
         <w:numPr>
           <w:ilvl w:val="0"/>
@@ -875,6 +882,7 @@
           <w:i/>
           <w:lang w:val="es-ES"/>
         </w:rPr>
+        <w:lastRenderedPageBreak/>
         <w:t>(Pirata): ¡</w:t>
       </w:r>
       <w:r>
@@ -889,7 +897,16 @@
           <w:i/>
           <w:lang w:val="es-ES"/>
         </w:rPr>
-        <w:t>sí que la división de esos números también puedo verlo como una multiplicación y como una fracción! Eso sí que no me lo esperaba.</w:t>
+        <w:t>sí que la división de esos números también puedo verlo como una multiplicación y com</w:t>
+      </w:r>
+      <w:bookmarkStart w:id="0" w:name="_GoBack"/>
+      <w:bookmarkEnd w:id="0"/>
+      <w:r>
+        <w:rPr>
+          <w:i/>
+          <w:lang w:val="es-ES"/>
+        </w:rPr>
+        <w:t>o una fracción! Eso sí que no me lo esperaba.</w:t>
       </w:r>
     </w:p>
     <w:p>
@@ -903,7 +920,6 @@
           <w:b/>
           <w:lang w:val="es-ES"/>
         </w:rPr>
-        <w:lastRenderedPageBreak/>
         <w:t>Encontrar Primer Cofre</w:t>
       </w:r>
     </w:p>
@@ -1362,6 +1378,7 @@
           <w:i/>
           <w:lang w:val="es-ES"/>
         </w:rPr>
+        <w:lastRenderedPageBreak/>
         <w:t>-(Pirata): He encontrado una de las 4 gemas para abrir la puerta del tesoro final, tengo que encontrar las gemas restantes.</w:t>
       </w:r>
     </w:p>
@@ -1405,8 +1422,6 @@
           <w:lang w:val="es-ES"/>
         </w:rPr>
       </w:pPr>
-      <w:bookmarkStart w:id="0" w:name="_GoBack"/>
-      <w:bookmarkEnd w:id="0"/>
       <w:r>
         <w:rPr>
           <w:lang w:val="es-ES"/>

</xml_diff>